<commit_message>
Functional Requirements (Added more Modules)
</commit_message>
<xml_diff>
--- a/Functional_Requirements.docx
+++ b/Functional_Requirements.docx
@@ -19,16 +19,7 @@
           <w:sz w:val="24"/>
           <w:szCs w:val="24"/>
         </w:rPr>
-        <w:t>Pedro’s Journey: National Youth Day Mobile Game Application</w:t>
-      </w:r>
-      <w:r>
-        <w:rPr>
-          <w:rFonts w:ascii="Arial" w:hAnsi="Arial" w:cs="Arial"/>
-          <w:b/>
-          <w:sz w:val="24"/>
-          <w:szCs w:val="24"/>
-        </w:rPr>
-        <w:t xml:space="preserve"> </w:t>
+        <w:t xml:space="preserve">Pedro’s Journey: National Youth Day Mobile Game Application </w:t>
       </w:r>
     </w:p>
     <w:p>
@@ -418,8 +409,6 @@
           <w:szCs w:val="24"/>
         </w:rPr>
       </w:pPr>
-      <w:bookmarkStart w:id="0" w:name="_GoBack"/>
-      <w:bookmarkEnd w:id="0"/>
     </w:p>
     <w:tbl>
       <w:tblPr>
@@ -995,15 +984,7 @@
                 <w:sz w:val="24"/>
                 <w:szCs w:val="24"/>
               </w:rPr>
-              <w:t xml:space="preserve">user to proceed to the </w:t>
-            </w:r>
-            <w:r>
-              <w:rPr>
-                <w:rFonts w:ascii="Arial" w:hAnsi="Arial" w:cs="Arial"/>
-                <w:sz w:val="24"/>
-                <w:szCs w:val="24"/>
-              </w:rPr>
-              <w:t>options screen</w:t>
+              <w:t>user to proceed to the options screen</w:t>
             </w:r>
           </w:p>
         </w:tc>
@@ -1117,15 +1098,7 @@
                 <w:sz w:val="24"/>
                 <w:szCs w:val="24"/>
               </w:rPr>
-              <w:t xml:space="preserve">enter </w:t>
-            </w:r>
-            <w:r>
-              <w:rPr>
-                <w:rFonts w:ascii="Arial" w:hAnsi="Arial" w:cs="Arial"/>
-                <w:sz w:val="24"/>
-                <w:szCs w:val="24"/>
-              </w:rPr>
-              <w:t>a new game overwriting any previous save data</w:t>
+              <w:t>enter a new game overwriting any previous save data</w:t>
             </w:r>
           </w:p>
         </w:tc>
@@ -1197,15 +1170,7 @@
                 <w:sz w:val="24"/>
                 <w:szCs w:val="24"/>
               </w:rPr>
-              <w:t>user to</w:t>
-            </w:r>
-            <w:r>
-              <w:rPr>
-                <w:rFonts w:ascii="Arial" w:hAnsi="Arial" w:cs="Arial"/>
-                <w:sz w:val="24"/>
-                <w:szCs w:val="24"/>
-              </w:rPr>
-              <w:t xml:space="preserve"> load the last saved data and continue playing</w:t>
+              <w:t>user to load the last saved data and continue playing</w:t>
             </w:r>
           </w:p>
         </w:tc>
@@ -1602,48 +1567,32 @@
                 <w:sz w:val="24"/>
                 <w:szCs w:val="24"/>
               </w:rPr>
-              <w:t>pause the game</w:t>
-            </w:r>
-            <w:r>
-              <w:rPr>
-                <w:rFonts w:ascii="Arial" w:hAnsi="Arial" w:cs="Arial"/>
-                <w:sz w:val="24"/>
-                <w:szCs w:val="24"/>
-              </w:rPr>
-              <w:t xml:space="preserve"> </w:t>
-            </w:r>
-          </w:p>
-        </w:tc>
-      </w:tr>
-      <w:tr>
-        <w:tc>
-          <w:tcPr>
-            <w:tcW w:w="4985" w:type="dxa"/>
-            <w:shd w:val="clear" w:color="auto" w:fill="auto"/>
-          </w:tcPr>
-          <w:p>
-            <w:pPr>
-              <w:rPr>
-                <w:rFonts w:ascii="Arial" w:hAnsi="Arial" w:cs="Arial"/>
-                <w:sz w:val="24"/>
-                <w:szCs w:val="24"/>
-              </w:rPr>
-            </w:pPr>
-            <w:r>
-              <w:rPr>
-                <w:rFonts w:ascii="Arial" w:hAnsi="Arial" w:cs="Arial"/>
-                <w:sz w:val="24"/>
-                <w:szCs w:val="24"/>
-              </w:rPr>
-              <w:t>SKIP</w:t>
-            </w:r>
-            <w:r>
-              <w:rPr>
-                <w:rFonts w:ascii="Arial" w:hAnsi="Arial" w:cs="Arial"/>
-                <w:sz w:val="24"/>
-                <w:szCs w:val="24"/>
-              </w:rPr>
-              <w:t xml:space="preserve"> Module</w:t>
+              <w:t xml:space="preserve">pause the game </w:t>
+            </w:r>
+          </w:p>
+        </w:tc>
+      </w:tr>
+      <w:tr>
+        <w:tc>
+          <w:tcPr>
+            <w:tcW w:w="4985" w:type="dxa"/>
+            <w:shd w:val="clear" w:color="auto" w:fill="auto"/>
+          </w:tcPr>
+          <w:p>
+            <w:pPr>
+              <w:rPr>
+                <w:rFonts w:ascii="Arial" w:hAnsi="Arial" w:cs="Arial"/>
+                <w:sz w:val="24"/>
+                <w:szCs w:val="24"/>
+              </w:rPr>
+            </w:pPr>
+            <w:r>
+              <w:rPr>
+                <w:rFonts w:ascii="Arial" w:hAnsi="Arial" w:cs="Arial"/>
+                <w:sz w:val="24"/>
+                <w:szCs w:val="24"/>
+              </w:rPr>
+              <w:t>SKIP Module</w:t>
             </w:r>
           </w:p>
         </w:tc>
@@ -1690,15 +1639,7 @@
                 <w:sz w:val="24"/>
                 <w:szCs w:val="24"/>
               </w:rPr>
-              <w:t xml:space="preserve">user to </w:t>
-            </w:r>
-            <w:r>
-              <w:rPr>
-                <w:rFonts w:ascii="Arial" w:hAnsi="Arial" w:cs="Arial"/>
-                <w:sz w:val="24"/>
-                <w:szCs w:val="24"/>
-              </w:rPr>
-              <w:t>skip the dialogue and engage battle right away</w:t>
+              <w:t>user to skip the dialogue and engage battle right away</w:t>
             </w:r>
           </w:p>
         </w:tc>
@@ -1886,15 +1827,7 @@
                 <w:sz w:val="24"/>
                 <w:szCs w:val="24"/>
               </w:rPr>
-              <w:t>ATTACK</w:t>
-            </w:r>
-            <w:r>
-              <w:rPr>
-                <w:rFonts w:ascii="Arial" w:hAnsi="Arial" w:cs="Arial"/>
-                <w:sz w:val="24"/>
-                <w:szCs w:val="24"/>
-              </w:rPr>
-              <w:t xml:space="preserve"> Module</w:t>
+              <w:t>ATTACK Module</w:t>
             </w:r>
           </w:p>
         </w:tc>
@@ -1941,15 +1874,7 @@
                 <w:sz w:val="24"/>
                 <w:szCs w:val="24"/>
               </w:rPr>
-              <w:t xml:space="preserve">user </w:t>
-            </w:r>
-            <w:r>
-              <w:rPr>
-                <w:rFonts w:ascii="Arial" w:hAnsi="Arial" w:cs="Arial"/>
-                <w:sz w:val="24"/>
-                <w:szCs w:val="24"/>
-              </w:rPr>
-              <w:t>to damage the enemy</w:t>
+              <w:t>user to damage the enemy</w:t>
             </w:r>
           </w:p>
         </w:tc>
@@ -2021,15 +1946,7 @@
                 <w:sz w:val="24"/>
                 <w:szCs w:val="24"/>
               </w:rPr>
-              <w:t xml:space="preserve">user to </w:t>
-            </w:r>
-            <w:r>
-              <w:rPr>
-                <w:rFonts w:ascii="Arial" w:hAnsi="Arial" w:cs="Arial"/>
-                <w:sz w:val="24"/>
-                <w:szCs w:val="24"/>
-              </w:rPr>
-              <w:t xml:space="preserve">heal the </w:t>
+              <w:t xml:space="preserve">user to heal the </w:t>
             </w:r>
             <w:r>
               <w:rPr>
@@ -2141,31 +2058,7 @@
                 <w:sz w:val="24"/>
                 <w:szCs w:val="24"/>
               </w:rPr>
-              <w:t>It enables the user to</w:t>
-            </w:r>
-            <w:r>
-              <w:rPr>
-                <w:rFonts w:ascii="Arial" w:hAnsi="Arial" w:cs="Arial"/>
-                <w:sz w:val="24"/>
-                <w:szCs w:val="24"/>
-              </w:rPr>
-              <w:t xml:space="preserve"> tap and</w:t>
-            </w:r>
-            <w:r>
-              <w:rPr>
-                <w:rFonts w:ascii="Arial" w:hAnsi="Arial" w:cs="Arial"/>
-                <w:sz w:val="24"/>
-                <w:szCs w:val="24"/>
-              </w:rPr>
-              <w:t xml:space="preserve"> </w:t>
-            </w:r>
-            <w:r>
-              <w:rPr>
-                <w:rFonts w:ascii="Arial" w:hAnsi="Arial" w:cs="Arial"/>
-                <w:sz w:val="24"/>
-                <w:szCs w:val="24"/>
-              </w:rPr>
-              <w:t>select the answer of his/her choice</w:t>
+              <w:t>It enables the user to tap and select the answer of his/her choice</w:t>
             </w:r>
           </w:p>
         </w:tc>
@@ -2377,15 +2270,7 @@
                 <w:sz w:val="24"/>
                 <w:szCs w:val="24"/>
               </w:rPr>
-              <w:t>QUIT</w:t>
-            </w:r>
-            <w:r>
-              <w:rPr>
-                <w:rFonts w:ascii="Arial" w:hAnsi="Arial" w:cs="Arial"/>
-                <w:sz w:val="24"/>
-                <w:szCs w:val="24"/>
-              </w:rPr>
-              <w:t xml:space="preserve"> Module</w:t>
+              <w:t>QUIT Module</w:t>
             </w:r>
           </w:p>
         </w:tc>
@@ -2595,23 +2480,7 @@
                 <w:sz w:val="24"/>
                 <w:szCs w:val="24"/>
               </w:rPr>
-              <w:t xml:space="preserve">It enables the user to proceed to the Level Select Screen and play the mini game in </w:t>
-            </w:r>
-            <w:r>
-              <w:rPr>
-                <w:rFonts w:ascii="Arial" w:hAnsi="Arial" w:cs="Arial"/>
-                <w:sz w:val="24"/>
-                <w:szCs w:val="24"/>
-              </w:rPr>
-              <w:t>medium</w:t>
-            </w:r>
-            <w:r>
-              <w:rPr>
-                <w:rFonts w:ascii="Arial" w:hAnsi="Arial" w:cs="Arial"/>
-                <w:sz w:val="24"/>
-                <w:szCs w:val="24"/>
-              </w:rPr>
-              <w:t xml:space="preserve"> difficulty.</w:t>
+              <w:t>It enables the user to proceed to the Level Select Screen and play the mini game in medium difficulty.</w:t>
             </w:r>
           </w:p>
         </w:tc>
@@ -2659,23 +2528,7 @@
                 <w:sz w:val="24"/>
                 <w:szCs w:val="24"/>
               </w:rPr>
-              <w:t xml:space="preserve">It enables the user to proceed to the Level Select Screen and play the mini game in </w:t>
-            </w:r>
-            <w:r>
-              <w:rPr>
-                <w:rFonts w:ascii="Arial" w:hAnsi="Arial" w:cs="Arial"/>
-                <w:sz w:val="24"/>
-                <w:szCs w:val="24"/>
-              </w:rPr>
-              <w:t>hard</w:t>
-            </w:r>
-            <w:r>
-              <w:rPr>
-                <w:rFonts w:ascii="Arial" w:hAnsi="Arial" w:cs="Arial"/>
-                <w:sz w:val="24"/>
-                <w:szCs w:val="24"/>
-              </w:rPr>
-              <w:t xml:space="preserve"> difficulty.</w:t>
+              <w:t>It enables the user to proceed to the Level Select Screen and play the mini game in hard difficulty.</w:t>
             </w:r>
           </w:p>
         </w:tc>
@@ -2814,183 +2667,103 @@
                 <w:sz w:val="24"/>
                 <w:szCs w:val="24"/>
               </w:rPr>
-              <w:t>It enables the user to proceed to the</w:t>
-            </w:r>
-            <w:r>
-              <w:rPr>
-                <w:rFonts w:ascii="Arial" w:hAnsi="Arial" w:cs="Arial"/>
-                <w:sz w:val="24"/>
-                <w:szCs w:val="24"/>
-              </w:rPr>
-              <w:t xml:space="preserve"> first level of the</w:t>
-            </w:r>
-            <w:r>
-              <w:rPr>
-                <w:rFonts w:ascii="Arial" w:hAnsi="Arial" w:cs="Arial"/>
-                <w:sz w:val="24"/>
-                <w:szCs w:val="24"/>
-              </w:rPr>
-              <w:t xml:space="preserve"> mini game </w:t>
-            </w:r>
-          </w:p>
-        </w:tc>
-      </w:tr>
-      <w:tr>
-        <w:tc>
-          <w:tcPr>
-            <w:tcW w:w="4985" w:type="dxa"/>
-            <w:shd w:val="clear" w:color="auto" w:fill="auto"/>
-          </w:tcPr>
-          <w:p>
-            <w:pPr>
-              <w:rPr>
-                <w:rFonts w:ascii="Arial" w:hAnsi="Arial" w:cs="Arial"/>
-                <w:sz w:val="24"/>
-                <w:szCs w:val="24"/>
-              </w:rPr>
-            </w:pPr>
-            <w:r>
-              <w:rPr>
-                <w:rFonts w:ascii="Arial" w:hAnsi="Arial" w:cs="Arial"/>
-                <w:sz w:val="24"/>
-                <w:szCs w:val="24"/>
-              </w:rPr>
-              <w:t xml:space="preserve">LEVEL </w:t>
-            </w:r>
-            <w:r>
-              <w:rPr>
-                <w:rFonts w:ascii="Arial" w:hAnsi="Arial" w:cs="Arial"/>
-                <w:sz w:val="24"/>
-                <w:szCs w:val="24"/>
-              </w:rPr>
-              <w:t>2</w:t>
-            </w:r>
-            <w:r>
-              <w:rPr>
-                <w:rFonts w:ascii="Arial" w:hAnsi="Arial" w:cs="Arial"/>
-                <w:sz w:val="24"/>
-                <w:szCs w:val="24"/>
-              </w:rPr>
-              <w:t xml:space="preserve"> MODULE</w:t>
-            </w:r>
-          </w:p>
-        </w:tc>
-        <w:tc>
-          <w:tcPr>
-            <w:tcW w:w="5041" w:type="dxa"/>
-            <w:shd w:val="clear" w:color="auto" w:fill="auto"/>
-          </w:tcPr>
-          <w:p>
-            <w:pPr>
-              <w:rPr>
-                <w:rFonts w:ascii="Arial" w:hAnsi="Arial" w:cs="Arial"/>
-                <w:sz w:val="24"/>
-                <w:szCs w:val="24"/>
-              </w:rPr>
-            </w:pPr>
-            <w:r>
-              <w:rPr>
-                <w:rFonts w:ascii="Arial" w:hAnsi="Arial" w:cs="Arial"/>
-                <w:sz w:val="24"/>
-                <w:szCs w:val="24"/>
-              </w:rPr>
-              <w:t xml:space="preserve">It enables the user to proceed to the </w:t>
-            </w:r>
-            <w:r>
-              <w:rPr>
-                <w:rFonts w:ascii="Arial" w:hAnsi="Arial" w:cs="Arial"/>
-                <w:sz w:val="24"/>
-                <w:szCs w:val="24"/>
-              </w:rPr>
-              <w:t>second</w:t>
-            </w:r>
-            <w:r>
-              <w:rPr>
-                <w:rFonts w:ascii="Arial" w:hAnsi="Arial" w:cs="Arial"/>
-                <w:sz w:val="24"/>
-                <w:szCs w:val="24"/>
-              </w:rPr>
-              <w:t xml:space="preserve"> level of the mini game</w:t>
-            </w:r>
-          </w:p>
-        </w:tc>
-      </w:tr>
-      <w:tr>
-        <w:tc>
-          <w:tcPr>
-            <w:tcW w:w="4985" w:type="dxa"/>
-            <w:shd w:val="clear" w:color="auto" w:fill="auto"/>
-          </w:tcPr>
-          <w:p>
-            <w:pPr>
-              <w:rPr>
-                <w:rFonts w:ascii="Arial" w:hAnsi="Arial" w:cs="Arial"/>
-                <w:sz w:val="24"/>
-                <w:szCs w:val="24"/>
-              </w:rPr>
-            </w:pPr>
-            <w:r>
-              <w:rPr>
-                <w:rFonts w:ascii="Arial" w:hAnsi="Arial" w:cs="Arial"/>
-                <w:sz w:val="24"/>
-                <w:szCs w:val="24"/>
-              </w:rPr>
-              <w:t xml:space="preserve">LEVEL </w:t>
-            </w:r>
-            <w:r>
-              <w:rPr>
-                <w:rFonts w:ascii="Arial" w:hAnsi="Arial" w:cs="Arial"/>
-                <w:sz w:val="24"/>
-                <w:szCs w:val="24"/>
-              </w:rPr>
-              <w:t>2</w:t>
-            </w:r>
-            <w:r>
-              <w:rPr>
-                <w:rFonts w:ascii="Arial" w:hAnsi="Arial" w:cs="Arial"/>
-                <w:sz w:val="24"/>
-                <w:szCs w:val="24"/>
-              </w:rPr>
-              <w:t xml:space="preserve"> MODULE</w:t>
-            </w:r>
-          </w:p>
-        </w:tc>
-        <w:tc>
-          <w:tcPr>
-            <w:tcW w:w="5041" w:type="dxa"/>
-            <w:shd w:val="clear" w:color="auto" w:fill="auto"/>
-          </w:tcPr>
-          <w:p>
-            <w:pPr>
-              <w:rPr>
-                <w:rFonts w:ascii="Arial" w:hAnsi="Arial" w:cs="Arial"/>
-                <w:sz w:val="24"/>
-                <w:szCs w:val="24"/>
-              </w:rPr>
-            </w:pPr>
-            <w:r>
-              <w:rPr>
-                <w:rFonts w:ascii="Arial" w:hAnsi="Arial" w:cs="Arial"/>
-                <w:sz w:val="24"/>
-                <w:szCs w:val="24"/>
-              </w:rPr>
-              <w:t xml:space="preserve">It enables the user to proceed to the </w:t>
-            </w:r>
-            <w:r>
-              <w:rPr>
-                <w:rFonts w:ascii="Arial" w:hAnsi="Arial" w:cs="Arial"/>
-                <w:sz w:val="24"/>
-                <w:szCs w:val="24"/>
-              </w:rPr>
-              <w:t>third</w:t>
-            </w:r>
-            <w:r>
-              <w:rPr>
-                <w:rFonts w:ascii="Arial" w:hAnsi="Arial" w:cs="Arial"/>
-                <w:sz w:val="24"/>
-                <w:szCs w:val="24"/>
-              </w:rPr>
-              <w:t xml:space="preserve"> level of the mini game</w:t>
+              <w:t xml:space="preserve">It enables the user to proceed to the first level of the mini game </w:t>
+            </w:r>
+          </w:p>
+        </w:tc>
+      </w:tr>
+      <w:tr>
+        <w:tc>
+          <w:tcPr>
+            <w:tcW w:w="4985" w:type="dxa"/>
+            <w:shd w:val="clear" w:color="auto" w:fill="auto"/>
+          </w:tcPr>
+          <w:p>
+            <w:pPr>
+              <w:rPr>
+                <w:rFonts w:ascii="Arial" w:hAnsi="Arial" w:cs="Arial"/>
+                <w:sz w:val="24"/>
+                <w:szCs w:val="24"/>
+              </w:rPr>
+            </w:pPr>
+            <w:r>
+              <w:rPr>
+                <w:rFonts w:ascii="Arial" w:hAnsi="Arial" w:cs="Arial"/>
+                <w:sz w:val="24"/>
+                <w:szCs w:val="24"/>
+              </w:rPr>
+              <w:t>LEVEL 2 MODULE</w:t>
+            </w:r>
+          </w:p>
+        </w:tc>
+        <w:tc>
+          <w:tcPr>
+            <w:tcW w:w="5041" w:type="dxa"/>
+            <w:shd w:val="clear" w:color="auto" w:fill="auto"/>
+          </w:tcPr>
+          <w:p>
+            <w:pPr>
+              <w:rPr>
+                <w:rFonts w:ascii="Arial" w:hAnsi="Arial" w:cs="Arial"/>
+                <w:sz w:val="24"/>
+                <w:szCs w:val="24"/>
+              </w:rPr>
+            </w:pPr>
+            <w:r>
+              <w:rPr>
+                <w:rFonts w:ascii="Arial" w:hAnsi="Arial" w:cs="Arial"/>
+                <w:sz w:val="24"/>
+                <w:szCs w:val="24"/>
+              </w:rPr>
+              <w:t>It enables the user to proceed to the second level of the mini game</w:t>
+            </w:r>
+          </w:p>
+        </w:tc>
+      </w:tr>
+      <w:tr>
+        <w:tc>
+          <w:tcPr>
+            <w:tcW w:w="4985" w:type="dxa"/>
+            <w:shd w:val="clear" w:color="auto" w:fill="auto"/>
+          </w:tcPr>
+          <w:p>
+            <w:pPr>
+              <w:rPr>
+                <w:rFonts w:ascii="Arial" w:hAnsi="Arial" w:cs="Arial"/>
+                <w:sz w:val="24"/>
+                <w:szCs w:val="24"/>
+              </w:rPr>
+            </w:pPr>
+            <w:r>
+              <w:rPr>
+                <w:rFonts w:ascii="Arial" w:hAnsi="Arial" w:cs="Arial"/>
+                <w:sz w:val="24"/>
+                <w:szCs w:val="24"/>
+              </w:rPr>
+              <w:t>LEVEL 2 MODULE</w:t>
+            </w:r>
+          </w:p>
+        </w:tc>
+        <w:tc>
+          <w:tcPr>
+            <w:tcW w:w="5041" w:type="dxa"/>
+            <w:shd w:val="clear" w:color="auto" w:fill="auto"/>
+          </w:tcPr>
+          <w:p>
+            <w:pPr>
+              <w:rPr>
+                <w:rFonts w:ascii="Arial" w:hAnsi="Arial" w:cs="Arial"/>
+                <w:sz w:val="24"/>
+                <w:szCs w:val="24"/>
+              </w:rPr>
+            </w:pPr>
+            <w:r>
+              <w:rPr>
+                <w:rFonts w:ascii="Arial" w:hAnsi="Arial" w:cs="Arial"/>
+                <w:sz w:val="24"/>
+                <w:szCs w:val="24"/>
+              </w:rPr>
+              <w:t>It enables the user to proceed to the third level of the mini game</w:t>
             </w:r>
           </w:p>
         </w:tc>
@@ -3193,15 +2966,548 @@
                 <w:sz w:val="24"/>
                 <w:szCs w:val="24"/>
               </w:rPr>
-              <w:t>It enables the user to</w:t>
-            </w:r>
-            <w:r>
-              <w:rPr>
-                <w:rFonts w:ascii="Arial" w:hAnsi="Arial" w:cs="Arial"/>
-                <w:sz w:val="24"/>
-                <w:szCs w:val="24"/>
-              </w:rPr>
-              <w:t xml:space="preserve"> see</w:t>
+              <w:t>It enables the user to see the time left</w:t>
+            </w:r>
+          </w:p>
+        </w:tc>
+      </w:tr>
+      <w:tr>
+        <w:tc>
+          <w:tcPr>
+            <w:tcW w:w="4985" w:type="dxa"/>
+            <w:shd w:val="clear" w:color="auto" w:fill="D6E3BC" w:themeFill="accent3" w:themeFillTint="66"/>
+          </w:tcPr>
+          <w:p>
+            <w:pPr>
+              <w:rPr>
+                <w:rFonts w:ascii="Arial" w:hAnsi="Arial" w:cs="Arial"/>
+                <w:b/>
+                <w:sz w:val="24"/>
+                <w:szCs w:val="24"/>
+              </w:rPr>
+            </w:pPr>
+            <w:r>
+              <w:rPr>
+                <w:rFonts w:ascii="Arial" w:hAnsi="Arial" w:cs="Arial"/>
+                <w:b/>
+                <w:sz w:val="24"/>
+                <w:szCs w:val="24"/>
+              </w:rPr>
+              <w:t>Bamboozle Game Screen</w:t>
+            </w:r>
+          </w:p>
+        </w:tc>
+        <w:tc>
+          <w:tcPr>
+            <w:tcW w:w="5041" w:type="dxa"/>
+            <w:shd w:val="clear" w:color="auto" w:fill="D6E3BC" w:themeFill="accent3" w:themeFillTint="66"/>
+          </w:tcPr>
+          <w:p>
+            <w:pPr>
+              <w:rPr>
+                <w:rFonts w:ascii="Arial" w:hAnsi="Arial" w:cs="Arial"/>
+                <w:sz w:val="24"/>
+                <w:szCs w:val="24"/>
+              </w:rPr>
+            </w:pPr>
+          </w:p>
+        </w:tc>
+      </w:tr>
+      <w:tr>
+        <w:tc>
+          <w:tcPr>
+            <w:tcW w:w="4985" w:type="dxa"/>
+            <w:shd w:val="clear" w:color="auto" w:fill="auto"/>
+          </w:tcPr>
+          <w:p>
+            <w:pPr>
+              <w:rPr>
+                <w:rFonts w:ascii="Arial" w:hAnsi="Arial" w:cs="Arial"/>
+                <w:sz w:val="24"/>
+                <w:szCs w:val="24"/>
+              </w:rPr>
+            </w:pPr>
+            <w:r>
+              <w:rPr>
+                <w:rFonts w:ascii="Arial" w:hAnsi="Arial" w:cs="Arial"/>
+                <w:sz w:val="24"/>
+                <w:szCs w:val="24"/>
+              </w:rPr>
+              <w:t>SELECT LETTER Module</w:t>
+            </w:r>
+          </w:p>
+        </w:tc>
+        <w:tc>
+          <w:tcPr>
+            <w:tcW w:w="5041" w:type="dxa"/>
+            <w:shd w:val="clear" w:color="auto" w:fill="auto"/>
+          </w:tcPr>
+          <w:p>
+            <w:pPr>
+              <w:rPr>
+                <w:rFonts w:ascii="Arial" w:hAnsi="Arial" w:cs="Arial"/>
+                <w:sz w:val="24"/>
+                <w:szCs w:val="24"/>
+              </w:rPr>
+            </w:pPr>
+            <w:r>
+              <w:rPr>
+                <w:rFonts w:ascii="Arial" w:hAnsi="Arial" w:cs="Arial"/>
+                <w:sz w:val="24"/>
+                <w:szCs w:val="24"/>
+              </w:rPr>
+              <w:t>It enables the user to select the letter of his/her choice to form a word.</w:t>
+            </w:r>
+          </w:p>
+        </w:tc>
+      </w:tr>
+      <w:tr>
+        <w:tc>
+          <w:tcPr>
+            <w:tcW w:w="4985" w:type="dxa"/>
+            <w:shd w:val="clear" w:color="auto" w:fill="auto"/>
+          </w:tcPr>
+          <w:p>
+            <w:pPr>
+              <w:rPr>
+                <w:rFonts w:ascii="Arial" w:hAnsi="Arial" w:cs="Arial"/>
+                <w:sz w:val="24"/>
+                <w:szCs w:val="24"/>
+              </w:rPr>
+            </w:pPr>
+            <w:r>
+              <w:rPr>
+                <w:rFonts w:ascii="Arial" w:hAnsi="Arial" w:cs="Arial"/>
+                <w:sz w:val="24"/>
+                <w:szCs w:val="24"/>
+              </w:rPr>
+              <w:t>TIP Module</w:t>
+            </w:r>
+          </w:p>
+        </w:tc>
+        <w:tc>
+          <w:tcPr>
+            <w:tcW w:w="5041" w:type="dxa"/>
+            <w:shd w:val="clear" w:color="auto" w:fill="auto"/>
+          </w:tcPr>
+          <w:p>
+            <w:pPr>
+              <w:rPr>
+                <w:rFonts w:ascii="Arial" w:hAnsi="Arial" w:cs="Arial"/>
+                <w:sz w:val="24"/>
+                <w:szCs w:val="24"/>
+              </w:rPr>
+            </w:pPr>
+            <w:r>
+              <w:rPr>
+                <w:rFonts w:ascii="Arial" w:hAnsi="Arial" w:cs="Arial"/>
+                <w:sz w:val="24"/>
+                <w:szCs w:val="24"/>
+              </w:rPr>
+              <w:t>It enables the user to see a picture as a hint of the word.</w:t>
+            </w:r>
+          </w:p>
+        </w:tc>
+      </w:tr>
+      <w:tr>
+        <w:tc>
+          <w:tcPr>
+            <w:tcW w:w="4985" w:type="dxa"/>
+            <w:shd w:val="clear" w:color="auto" w:fill="auto"/>
+          </w:tcPr>
+          <w:p>
+            <w:pPr>
+              <w:rPr>
+                <w:rFonts w:ascii="Arial" w:hAnsi="Arial" w:cs="Arial"/>
+                <w:sz w:val="24"/>
+                <w:szCs w:val="24"/>
+              </w:rPr>
+            </w:pPr>
+            <w:r>
+              <w:rPr>
+                <w:rFonts w:ascii="Arial" w:hAnsi="Arial" w:cs="Arial"/>
+                <w:sz w:val="24"/>
+                <w:szCs w:val="24"/>
+              </w:rPr>
+              <w:t>RESET Module</w:t>
+            </w:r>
+          </w:p>
+        </w:tc>
+        <w:tc>
+          <w:tcPr>
+            <w:tcW w:w="5041" w:type="dxa"/>
+            <w:shd w:val="clear" w:color="auto" w:fill="auto"/>
+          </w:tcPr>
+          <w:p>
+            <w:pPr>
+              <w:rPr>
+                <w:rFonts w:ascii="Arial" w:hAnsi="Arial" w:cs="Arial"/>
+                <w:sz w:val="24"/>
+                <w:szCs w:val="24"/>
+              </w:rPr>
+            </w:pPr>
+            <w:r>
+              <w:rPr>
+                <w:rFonts w:ascii="Arial" w:hAnsi="Arial" w:cs="Arial"/>
+                <w:sz w:val="24"/>
+                <w:szCs w:val="24"/>
+              </w:rPr>
+              <w:t>It enables the user to reset the letters selected</w:t>
+            </w:r>
+          </w:p>
+        </w:tc>
+      </w:tr>
+      <w:tr>
+        <w:tc>
+          <w:tcPr>
+            <w:tcW w:w="4985" w:type="dxa"/>
+            <w:shd w:val="clear" w:color="auto" w:fill="auto"/>
+          </w:tcPr>
+          <w:p>
+            <w:pPr>
+              <w:rPr>
+                <w:rFonts w:ascii="Arial" w:hAnsi="Arial" w:cs="Arial"/>
+                <w:sz w:val="24"/>
+                <w:szCs w:val="24"/>
+              </w:rPr>
+            </w:pPr>
+            <w:r>
+              <w:rPr>
+                <w:rFonts w:ascii="Arial" w:hAnsi="Arial" w:cs="Arial"/>
+                <w:sz w:val="24"/>
+                <w:szCs w:val="24"/>
+              </w:rPr>
+              <w:t>ENTER Module</w:t>
+            </w:r>
+          </w:p>
+        </w:tc>
+        <w:tc>
+          <w:tcPr>
+            <w:tcW w:w="5041" w:type="dxa"/>
+            <w:shd w:val="clear" w:color="auto" w:fill="auto"/>
+          </w:tcPr>
+          <w:p>
+            <w:pPr>
+              <w:rPr>
+                <w:rFonts w:ascii="Arial" w:hAnsi="Arial" w:cs="Arial"/>
+                <w:sz w:val="24"/>
+                <w:szCs w:val="24"/>
+              </w:rPr>
+            </w:pPr>
+            <w:r>
+              <w:rPr>
+                <w:rFonts w:ascii="Arial" w:hAnsi="Arial" w:cs="Arial"/>
+                <w:sz w:val="24"/>
+                <w:szCs w:val="24"/>
+              </w:rPr>
+              <w:t>It enables the user to enter the word selected and checks if the word is right or not.</w:t>
+            </w:r>
+          </w:p>
+        </w:tc>
+      </w:tr>
+      <w:tr>
+        <w:tc>
+          <w:tcPr>
+            <w:tcW w:w="4985" w:type="dxa"/>
+            <w:shd w:val="clear" w:color="auto" w:fill="auto"/>
+          </w:tcPr>
+          <w:p>
+            <w:pPr>
+              <w:rPr>
+                <w:rFonts w:ascii="Arial" w:hAnsi="Arial" w:cs="Arial"/>
+                <w:sz w:val="24"/>
+                <w:szCs w:val="24"/>
+              </w:rPr>
+            </w:pPr>
+            <w:r>
+              <w:rPr>
+                <w:rFonts w:ascii="Arial" w:hAnsi="Arial" w:cs="Arial"/>
+                <w:sz w:val="24"/>
+                <w:szCs w:val="24"/>
+              </w:rPr>
+              <w:t>TIMER Module</w:t>
+            </w:r>
+          </w:p>
+        </w:tc>
+        <w:tc>
+          <w:tcPr>
+            <w:tcW w:w="5041" w:type="dxa"/>
+            <w:shd w:val="clear" w:color="auto" w:fill="auto"/>
+          </w:tcPr>
+          <w:p>
+            <w:pPr>
+              <w:rPr>
+                <w:rFonts w:ascii="Arial" w:hAnsi="Arial" w:cs="Arial"/>
+                <w:sz w:val="24"/>
+                <w:szCs w:val="24"/>
+              </w:rPr>
+            </w:pPr>
+            <w:r>
+              <w:rPr>
+                <w:rFonts w:ascii="Arial" w:hAnsi="Arial" w:cs="Arial"/>
+                <w:sz w:val="24"/>
+                <w:szCs w:val="24"/>
+              </w:rPr>
+              <w:t>It enables the user to see the time left</w:t>
+            </w:r>
+          </w:p>
+        </w:tc>
+      </w:tr>
+      <w:tr>
+        <w:tc>
+          <w:tcPr>
+            <w:tcW w:w="4985" w:type="dxa"/>
+            <w:shd w:val="clear" w:color="auto" w:fill="auto"/>
+          </w:tcPr>
+          <w:p>
+            <w:pPr>
+              <w:rPr>
+                <w:rFonts w:ascii="Arial" w:hAnsi="Arial" w:cs="Arial"/>
+                <w:sz w:val="24"/>
+                <w:szCs w:val="24"/>
+              </w:rPr>
+            </w:pPr>
+            <w:r>
+              <w:rPr>
+                <w:rFonts w:ascii="Arial" w:hAnsi="Arial" w:cs="Arial"/>
+                <w:sz w:val="24"/>
+                <w:szCs w:val="24"/>
+              </w:rPr>
+              <w:t>BACK Module</w:t>
+            </w:r>
+          </w:p>
+        </w:tc>
+        <w:tc>
+          <w:tcPr>
+            <w:tcW w:w="5041" w:type="dxa"/>
+            <w:shd w:val="clear" w:color="auto" w:fill="auto"/>
+          </w:tcPr>
+          <w:p>
+            <w:pPr>
+              <w:rPr>
+                <w:rFonts w:ascii="Arial" w:hAnsi="Arial" w:cs="Arial"/>
+                <w:sz w:val="24"/>
+                <w:szCs w:val="24"/>
+              </w:rPr>
+            </w:pPr>
+            <w:r>
+              <w:rPr>
+                <w:rFonts w:ascii="Arial" w:hAnsi="Arial" w:cs="Arial"/>
+                <w:sz w:val="24"/>
+                <w:szCs w:val="24"/>
+              </w:rPr>
+              <w:t>It enables the user to traverse back to the previous screen.</w:t>
+            </w:r>
+          </w:p>
+        </w:tc>
+      </w:tr>
+      <w:tr>
+        <w:tc>
+          <w:tcPr>
+            <w:tcW w:w="4985" w:type="dxa"/>
+            <w:shd w:val="clear" w:color="auto" w:fill="D6E3BC" w:themeFill="accent3" w:themeFillTint="66"/>
+          </w:tcPr>
+          <w:p>
+            <w:pPr>
+              <w:rPr>
+                <w:rFonts w:ascii="Arial" w:hAnsi="Arial" w:cs="Arial"/>
+                <w:b/>
+                <w:sz w:val="24"/>
+                <w:szCs w:val="24"/>
+              </w:rPr>
+            </w:pPr>
+            <w:r>
+              <w:rPr>
+                <w:rFonts w:ascii="Arial" w:hAnsi="Arial" w:cs="Arial"/>
+                <w:b/>
+                <w:sz w:val="24"/>
+                <w:szCs w:val="24"/>
+              </w:rPr>
+              <w:t>Quotation</w:t>
+            </w:r>
+            <w:r>
+              <w:rPr>
+                <w:rFonts w:ascii="Arial" w:hAnsi="Arial" w:cs="Arial"/>
+                <w:b/>
+                <w:sz w:val="24"/>
+                <w:szCs w:val="24"/>
+              </w:rPr>
+              <w:t xml:space="preserve"> Exam Game Screen</w:t>
+            </w:r>
+          </w:p>
+        </w:tc>
+        <w:tc>
+          <w:tcPr>
+            <w:tcW w:w="5041" w:type="dxa"/>
+            <w:shd w:val="clear" w:color="auto" w:fill="D6E3BC" w:themeFill="accent3" w:themeFillTint="66"/>
+          </w:tcPr>
+          <w:p>
+            <w:pPr>
+              <w:rPr>
+                <w:rFonts w:ascii="Arial" w:hAnsi="Arial" w:cs="Arial"/>
+                <w:sz w:val="24"/>
+                <w:szCs w:val="24"/>
+              </w:rPr>
+            </w:pPr>
+          </w:p>
+        </w:tc>
+      </w:tr>
+      <w:tr>
+        <w:tc>
+          <w:tcPr>
+            <w:tcW w:w="4985" w:type="dxa"/>
+            <w:shd w:val="clear" w:color="auto" w:fill="auto"/>
+          </w:tcPr>
+          <w:p>
+            <w:pPr>
+              <w:rPr>
+                <w:rFonts w:ascii="Arial" w:hAnsi="Arial" w:cs="Arial"/>
+                <w:sz w:val="24"/>
+                <w:szCs w:val="24"/>
+              </w:rPr>
+            </w:pPr>
+            <w:r>
+              <w:rPr>
+                <w:rFonts w:ascii="Arial" w:hAnsi="Arial" w:cs="Arial"/>
+                <w:sz w:val="24"/>
+                <w:szCs w:val="24"/>
+              </w:rPr>
+              <w:t>QUESTIONAIRE BOX Module</w:t>
+            </w:r>
+          </w:p>
+        </w:tc>
+        <w:tc>
+          <w:tcPr>
+            <w:tcW w:w="5041" w:type="dxa"/>
+            <w:shd w:val="clear" w:color="auto" w:fill="auto"/>
+          </w:tcPr>
+          <w:p>
+            <w:pPr>
+              <w:rPr>
+                <w:rFonts w:ascii="Arial" w:hAnsi="Arial" w:cs="Arial"/>
+                <w:sz w:val="24"/>
+                <w:szCs w:val="24"/>
+              </w:rPr>
+            </w:pPr>
+            <w:r>
+              <w:rPr>
+                <w:rFonts w:ascii="Arial" w:hAnsi="Arial" w:cs="Arial"/>
+                <w:sz w:val="24"/>
+                <w:szCs w:val="24"/>
+              </w:rPr>
+              <w:t>It enables the user to see the given question</w:t>
+            </w:r>
+          </w:p>
+        </w:tc>
+      </w:tr>
+      <w:tr>
+        <w:tc>
+          <w:tcPr>
+            <w:tcW w:w="4985" w:type="dxa"/>
+            <w:shd w:val="clear" w:color="auto" w:fill="auto"/>
+          </w:tcPr>
+          <w:p>
+            <w:pPr>
+              <w:rPr>
+                <w:rFonts w:ascii="Arial" w:hAnsi="Arial" w:cs="Arial"/>
+                <w:sz w:val="24"/>
+                <w:szCs w:val="24"/>
+              </w:rPr>
+            </w:pPr>
+            <w:r>
+              <w:rPr>
+                <w:rFonts w:ascii="Arial" w:hAnsi="Arial" w:cs="Arial"/>
+                <w:sz w:val="24"/>
+                <w:szCs w:val="24"/>
+              </w:rPr>
+              <w:t>CHOICE Module</w:t>
+            </w:r>
+          </w:p>
+        </w:tc>
+        <w:tc>
+          <w:tcPr>
+            <w:tcW w:w="5041" w:type="dxa"/>
+            <w:shd w:val="clear" w:color="auto" w:fill="auto"/>
+          </w:tcPr>
+          <w:p>
+            <w:pPr>
+              <w:rPr>
+                <w:rFonts w:ascii="Arial" w:hAnsi="Arial" w:cs="Arial"/>
+                <w:sz w:val="24"/>
+                <w:szCs w:val="24"/>
+              </w:rPr>
+            </w:pPr>
+            <w:r>
+              <w:rPr>
+                <w:rFonts w:ascii="Arial" w:hAnsi="Arial" w:cs="Arial"/>
+                <w:sz w:val="24"/>
+                <w:szCs w:val="24"/>
+              </w:rPr>
+              <w:t>It enables the user to tap and select the answer of his/her choice</w:t>
+            </w:r>
+          </w:p>
+        </w:tc>
+      </w:tr>
+      <w:tr>
+        <w:tc>
+          <w:tcPr>
+            <w:tcW w:w="4985" w:type="dxa"/>
+            <w:shd w:val="clear" w:color="auto" w:fill="auto"/>
+          </w:tcPr>
+          <w:p>
+            <w:pPr>
+              <w:rPr>
+                <w:rFonts w:ascii="Arial" w:hAnsi="Arial" w:cs="Arial"/>
+                <w:sz w:val="24"/>
+                <w:szCs w:val="24"/>
+              </w:rPr>
+            </w:pPr>
+            <w:r>
+              <w:rPr>
+                <w:rFonts w:ascii="Arial" w:hAnsi="Arial" w:cs="Arial"/>
+                <w:sz w:val="24"/>
+                <w:szCs w:val="24"/>
+              </w:rPr>
+              <w:t>LIVES</w:t>
+            </w:r>
+            <w:r>
+              <w:rPr>
+                <w:rFonts w:ascii="Arial" w:hAnsi="Arial" w:cs="Arial"/>
+                <w:sz w:val="24"/>
+                <w:szCs w:val="24"/>
+              </w:rPr>
+              <w:t xml:space="preserve"> Module</w:t>
+            </w:r>
+          </w:p>
+        </w:tc>
+        <w:tc>
+          <w:tcPr>
+            <w:tcW w:w="5041" w:type="dxa"/>
+            <w:shd w:val="clear" w:color="auto" w:fill="auto"/>
+          </w:tcPr>
+          <w:p>
+            <w:pPr>
+              <w:rPr>
+                <w:rFonts w:ascii="Arial" w:hAnsi="Arial" w:cs="Arial"/>
+                <w:sz w:val="24"/>
+                <w:szCs w:val="24"/>
+              </w:rPr>
+            </w:pPr>
+            <w:r>
+              <w:rPr>
+                <w:rFonts w:ascii="Arial" w:hAnsi="Arial" w:cs="Arial"/>
+                <w:sz w:val="24"/>
+                <w:szCs w:val="24"/>
+              </w:rPr>
+              <w:t xml:space="preserve">It enables the user to see the remaining </w:t>
+            </w:r>
+            <w:r>
+              <w:rPr>
+                <w:rFonts w:ascii="Arial" w:hAnsi="Arial" w:cs="Arial"/>
+                <w:sz w:val="24"/>
+                <w:szCs w:val="24"/>
+              </w:rPr>
+              <w:t>lives</w:t>
             </w:r>
             <w:r>
               <w:rPr>
@@ -3217,7 +3523,55 @@
                 <w:sz w:val="24"/>
                 <w:szCs w:val="24"/>
               </w:rPr>
-              <w:t>the time left</w:t>
+              <w:t>left</w:t>
+            </w:r>
+          </w:p>
+        </w:tc>
+      </w:tr>
+      <w:tr>
+        <w:tc>
+          <w:tcPr>
+            <w:tcW w:w="4985" w:type="dxa"/>
+            <w:shd w:val="clear" w:color="auto" w:fill="auto"/>
+          </w:tcPr>
+          <w:p>
+            <w:pPr>
+              <w:rPr>
+                <w:rFonts w:ascii="Arial" w:hAnsi="Arial" w:cs="Arial"/>
+                <w:sz w:val="24"/>
+                <w:szCs w:val="24"/>
+              </w:rPr>
+            </w:pPr>
+            <w:r>
+              <w:rPr>
+                <w:rFonts w:ascii="Arial" w:hAnsi="Arial" w:cs="Arial"/>
+                <w:sz w:val="24"/>
+                <w:szCs w:val="24"/>
+              </w:rPr>
+              <w:t>BACK Module</w:t>
+            </w:r>
+          </w:p>
+        </w:tc>
+        <w:tc>
+          <w:tcPr>
+            <w:tcW w:w="5041" w:type="dxa"/>
+            <w:shd w:val="clear" w:color="auto" w:fill="auto"/>
+          </w:tcPr>
+          <w:p>
+            <w:pPr>
+              <w:rPr>
+                <w:rFonts w:ascii="Arial" w:hAnsi="Arial" w:cs="Arial"/>
+                <w:sz w:val="24"/>
+                <w:szCs w:val="24"/>
+              </w:rPr>
+            </w:pPr>
+            <w:r>
+              <w:rPr>
+                <w:rFonts w:ascii="Arial" w:hAnsi="Arial" w:cs="Arial"/>
+                <w:sz w:val="24"/>
+                <w:szCs w:val="24"/>
+              </w:rPr>
+              <w:t>It enables the user to traverse back to the previous screen.</w:t>
             </w:r>
           </w:p>
         </w:tc>
@@ -3244,7 +3598,7 @@
                 <w:sz w:val="24"/>
                 <w:szCs w:val="24"/>
               </w:rPr>
-              <w:t>Bamboozle Game Screen</w:t>
+              <w:t>You Win Screen</w:t>
             </w:r>
           </w:p>
         </w:tc>
@@ -3284,134 +3638,657 @@
                 <w:sz w:val="24"/>
                 <w:szCs w:val="24"/>
               </w:rPr>
-              <w:t>SELECT LETTER Module</w:t>
-            </w:r>
-          </w:p>
-        </w:tc>
-        <w:tc>
-          <w:tcPr>
-            <w:tcW w:w="5041" w:type="dxa"/>
-            <w:shd w:val="clear" w:color="auto" w:fill="auto"/>
-          </w:tcPr>
-          <w:p>
-            <w:pPr>
-              <w:rPr>
-                <w:rFonts w:ascii="Arial" w:hAnsi="Arial" w:cs="Arial"/>
-                <w:sz w:val="24"/>
-                <w:szCs w:val="24"/>
-              </w:rPr>
-            </w:pPr>
-            <w:r>
-              <w:rPr>
-                <w:rFonts w:ascii="Arial" w:hAnsi="Arial" w:cs="Arial"/>
-                <w:sz w:val="24"/>
-                <w:szCs w:val="24"/>
-              </w:rPr>
-              <w:t>It enables the user to select the letter of his/her choice to form a word.</w:t>
-            </w:r>
-          </w:p>
-        </w:tc>
-      </w:tr>
-      <w:tr>
-        <w:tc>
-          <w:tcPr>
-            <w:tcW w:w="4985" w:type="dxa"/>
-            <w:shd w:val="clear" w:color="auto" w:fill="auto"/>
-          </w:tcPr>
-          <w:p>
-            <w:pPr>
-              <w:rPr>
-                <w:rFonts w:ascii="Arial" w:hAnsi="Arial" w:cs="Arial"/>
-                <w:sz w:val="24"/>
-                <w:szCs w:val="24"/>
-              </w:rPr>
-            </w:pPr>
-            <w:r>
-              <w:rPr>
-                <w:rFonts w:ascii="Arial" w:hAnsi="Arial" w:cs="Arial"/>
-                <w:sz w:val="24"/>
-                <w:szCs w:val="24"/>
-              </w:rPr>
-              <w:t>TIP Module</w:t>
-            </w:r>
-          </w:p>
-        </w:tc>
-        <w:tc>
-          <w:tcPr>
-            <w:tcW w:w="5041" w:type="dxa"/>
-            <w:shd w:val="clear" w:color="auto" w:fill="auto"/>
-          </w:tcPr>
-          <w:p>
-            <w:pPr>
-              <w:rPr>
-                <w:rFonts w:ascii="Arial" w:hAnsi="Arial" w:cs="Arial"/>
-                <w:sz w:val="24"/>
-                <w:szCs w:val="24"/>
-              </w:rPr>
-            </w:pPr>
-            <w:r>
-              <w:rPr>
-                <w:rFonts w:ascii="Arial" w:hAnsi="Arial" w:cs="Arial"/>
-                <w:sz w:val="24"/>
-                <w:szCs w:val="24"/>
-              </w:rPr>
-              <w:t>It enables the user to see a picture as a hint of the word.</w:t>
-            </w:r>
-          </w:p>
-        </w:tc>
-      </w:tr>
-      <w:tr>
-        <w:tc>
-          <w:tcPr>
-            <w:tcW w:w="4985" w:type="dxa"/>
-            <w:shd w:val="clear" w:color="auto" w:fill="auto"/>
-          </w:tcPr>
-          <w:p>
-            <w:pPr>
-              <w:rPr>
-                <w:rFonts w:ascii="Arial" w:hAnsi="Arial" w:cs="Arial"/>
-                <w:sz w:val="24"/>
-                <w:szCs w:val="24"/>
-              </w:rPr>
-            </w:pPr>
-            <w:r>
-              <w:rPr>
-                <w:rFonts w:ascii="Arial" w:hAnsi="Arial" w:cs="Arial"/>
-                <w:sz w:val="24"/>
-                <w:szCs w:val="24"/>
-              </w:rPr>
-              <w:t>RESET Module</w:t>
-            </w:r>
-          </w:p>
-        </w:tc>
-        <w:tc>
-          <w:tcPr>
-            <w:tcW w:w="5041" w:type="dxa"/>
-            <w:shd w:val="clear" w:color="auto" w:fill="auto"/>
-          </w:tcPr>
-          <w:p>
-            <w:pPr>
-              <w:rPr>
-                <w:rFonts w:ascii="Arial" w:hAnsi="Arial" w:cs="Arial"/>
-                <w:sz w:val="24"/>
-                <w:szCs w:val="24"/>
-              </w:rPr>
-            </w:pPr>
-            <w:r>
-              <w:rPr>
-                <w:rFonts w:ascii="Arial" w:hAnsi="Arial" w:cs="Arial"/>
-                <w:sz w:val="24"/>
-                <w:szCs w:val="24"/>
-              </w:rPr>
-              <w:t xml:space="preserve">It enables the user to </w:t>
-            </w:r>
-            <w:r>
-              <w:rPr>
-                <w:rFonts w:ascii="Arial" w:hAnsi="Arial" w:cs="Arial"/>
-                <w:sz w:val="24"/>
-                <w:szCs w:val="24"/>
-              </w:rPr>
-              <w:t>reset the letters selected</w:t>
+              <w:t>EXIT Module</w:t>
+            </w:r>
+          </w:p>
+        </w:tc>
+        <w:tc>
+          <w:tcPr>
+            <w:tcW w:w="5041" w:type="dxa"/>
+            <w:shd w:val="clear" w:color="auto" w:fill="auto"/>
+          </w:tcPr>
+          <w:p>
+            <w:pPr>
+              <w:rPr>
+                <w:rFonts w:ascii="Arial" w:hAnsi="Arial" w:cs="Arial"/>
+                <w:sz w:val="24"/>
+                <w:szCs w:val="24"/>
+              </w:rPr>
+            </w:pPr>
+            <w:r>
+              <w:rPr>
+                <w:rFonts w:ascii="Arial" w:hAnsi="Arial" w:cs="Arial"/>
+                <w:sz w:val="24"/>
+                <w:szCs w:val="24"/>
+              </w:rPr>
+              <w:t>It enables the user to traverse back to the Difficulty Menu screen</w:t>
+            </w:r>
+          </w:p>
+        </w:tc>
+      </w:tr>
+      <w:tr>
+        <w:tc>
+          <w:tcPr>
+            <w:tcW w:w="4985" w:type="dxa"/>
+            <w:shd w:val="clear" w:color="auto" w:fill="D6E3BC" w:themeFill="accent3" w:themeFillTint="66"/>
+          </w:tcPr>
+          <w:p>
+            <w:pPr>
+              <w:rPr>
+                <w:rFonts w:ascii="Arial" w:hAnsi="Arial" w:cs="Arial"/>
+                <w:b/>
+                <w:sz w:val="24"/>
+                <w:szCs w:val="24"/>
+              </w:rPr>
+            </w:pPr>
+            <w:r>
+              <w:rPr>
+                <w:rFonts w:ascii="Arial" w:hAnsi="Arial" w:cs="Arial"/>
+                <w:b/>
+                <w:sz w:val="24"/>
+                <w:szCs w:val="24"/>
+              </w:rPr>
+              <w:t>Game Over Screen</w:t>
+            </w:r>
+          </w:p>
+        </w:tc>
+        <w:tc>
+          <w:tcPr>
+            <w:tcW w:w="5041" w:type="dxa"/>
+            <w:shd w:val="clear" w:color="auto" w:fill="D6E3BC" w:themeFill="accent3" w:themeFillTint="66"/>
+          </w:tcPr>
+          <w:p>
+            <w:pPr>
+              <w:rPr>
+                <w:rFonts w:ascii="Arial" w:hAnsi="Arial" w:cs="Arial"/>
+                <w:sz w:val="24"/>
+                <w:szCs w:val="24"/>
+              </w:rPr>
+            </w:pPr>
+          </w:p>
+        </w:tc>
+      </w:tr>
+      <w:tr>
+        <w:tc>
+          <w:tcPr>
+            <w:tcW w:w="4985" w:type="dxa"/>
+            <w:shd w:val="clear" w:color="auto" w:fill="auto"/>
+          </w:tcPr>
+          <w:p>
+            <w:pPr>
+              <w:rPr>
+                <w:rFonts w:ascii="Arial" w:hAnsi="Arial" w:cs="Arial"/>
+                <w:sz w:val="24"/>
+                <w:szCs w:val="24"/>
+              </w:rPr>
+            </w:pPr>
+            <w:r>
+              <w:rPr>
+                <w:rFonts w:ascii="Arial" w:hAnsi="Arial" w:cs="Arial"/>
+                <w:sz w:val="24"/>
+                <w:szCs w:val="24"/>
+              </w:rPr>
+              <w:t>EXIT Module</w:t>
+            </w:r>
+          </w:p>
+        </w:tc>
+        <w:tc>
+          <w:tcPr>
+            <w:tcW w:w="5041" w:type="dxa"/>
+            <w:shd w:val="clear" w:color="auto" w:fill="auto"/>
+          </w:tcPr>
+          <w:p>
+            <w:pPr>
+              <w:rPr>
+                <w:rFonts w:ascii="Arial" w:hAnsi="Arial" w:cs="Arial"/>
+                <w:sz w:val="24"/>
+                <w:szCs w:val="24"/>
+              </w:rPr>
+            </w:pPr>
+            <w:r>
+              <w:rPr>
+                <w:rFonts w:ascii="Arial" w:hAnsi="Arial" w:cs="Arial"/>
+                <w:sz w:val="24"/>
+                <w:szCs w:val="24"/>
+              </w:rPr>
+              <w:t>It enables the user to traverse back to the Difficulty Menu screen</w:t>
+            </w:r>
+          </w:p>
+        </w:tc>
+      </w:tr>
+      <w:tr>
+        <w:tc>
+          <w:tcPr>
+            <w:tcW w:w="4985" w:type="dxa"/>
+            <w:shd w:val="clear" w:color="auto" w:fill="D6E3BC" w:themeFill="accent3" w:themeFillTint="66"/>
+          </w:tcPr>
+          <w:p>
+            <w:pPr>
+              <w:rPr>
+                <w:rFonts w:ascii="Arial" w:hAnsi="Arial" w:cs="Arial"/>
+                <w:b/>
+                <w:sz w:val="24"/>
+                <w:szCs w:val="24"/>
+              </w:rPr>
+            </w:pPr>
+            <w:r>
+              <w:rPr>
+                <w:rFonts w:ascii="Arial" w:hAnsi="Arial" w:cs="Arial"/>
+                <w:b/>
+                <w:sz w:val="24"/>
+                <w:szCs w:val="24"/>
+              </w:rPr>
+              <w:t>Options Menu</w:t>
+            </w:r>
+          </w:p>
+        </w:tc>
+        <w:tc>
+          <w:tcPr>
+            <w:tcW w:w="5041" w:type="dxa"/>
+            <w:shd w:val="clear" w:color="auto" w:fill="D6E3BC" w:themeFill="accent3" w:themeFillTint="66"/>
+          </w:tcPr>
+          <w:p>
+            <w:pPr>
+              <w:rPr>
+                <w:rFonts w:ascii="Arial" w:hAnsi="Arial" w:cs="Arial"/>
+                <w:sz w:val="24"/>
+                <w:szCs w:val="24"/>
+              </w:rPr>
+            </w:pPr>
+          </w:p>
+        </w:tc>
+      </w:tr>
+      <w:tr>
+        <w:tc>
+          <w:tcPr>
+            <w:tcW w:w="4985" w:type="dxa"/>
+            <w:shd w:val="clear" w:color="auto" w:fill="auto"/>
+          </w:tcPr>
+          <w:p>
+            <w:pPr>
+              <w:rPr>
+                <w:rFonts w:ascii="Arial" w:hAnsi="Arial" w:cs="Arial"/>
+                <w:sz w:val="24"/>
+                <w:szCs w:val="24"/>
+              </w:rPr>
+            </w:pPr>
+            <w:r>
+              <w:rPr>
+                <w:rFonts w:ascii="Arial" w:hAnsi="Arial" w:cs="Arial"/>
+                <w:sz w:val="24"/>
+                <w:szCs w:val="24"/>
+              </w:rPr>
+              <w:t>CLEAR MAIN GAME Module</w:t>
+            </w:r>
+          </w:p>
+        </w:tc>
+        <w:tc>
+          <w:tcPr>
+            <w:tcW w:w="5041" w:type="dxa"/>
+            <w:shd w:val="clear" w:color="auto" w:fill="auto"/>
+          </w:tcPr>
+          <w:p>
+            <w:pPr>
+              <w:rPr>
+                <w:rFonts w:ascii="Arial" w:hAnsi="Arial" w:cs="Arial"/>
+                <w:sz w:val="24"/>
+                <w:szCs w:val="24"/>
+              </w:rPr>
+            </w:pPr>
+            <w:r>
+              <w:rPr>
+                <w:rFonts w:ascii="Arial" w:hAnsi="Arial" w:cs="Arial"/>
+                <w:sz w:val="24"/>
+                <w:szCs w:val="24"/>
+              </w:rPr>
+              <w:t>It enables user to clear main game’s save data</w:t>
+            </w:r>
+          </w:p>
+        </w:tc>
+      </w:tr>
+      <w:tr>
+        <w:tc>
+          <w:tcPr>
+            <w:tcW w:w="4985" w:type="dxa"/>
+            <w:shd w:val="clear" w:color="auto" w:fill="auto"/>
+          </w:tcPr>
+          <w:p>
+            <w:pPr>
+              <w:rPr>
+                <w:rFonts w:ascii="Arial" w:hAnsi="Arial" w:cs="Arial"/>
+                <w:sz w:val="24"/>
+                <w:szCs w:val="24"/>
+              </w:rPr>
+            </w:pPr>
+            <w:r>
+              <w:rPr>
+                <w:rFonts w:ascii="Arial" w:hAnsi="Arial" w:cs="Arial"/>
+                <w:sz w:val="24"/>
+                <w:szCs w:val="24"/>
+              </w:rPr>
+              <w:t>CLEAR BAMBOOZLE DATA Module</w:t>
+            </w:r>
+          </w:p>
+        </w:tc>
+        <w:tc>
+          <w:tcPr>
+            <w:tcW w:w="5041" w:type="dxa"/>
+            <w:shd w:val="clear" w:color="auto" w:fill="auto"/>
+          </w:tcPr>
+          <w:p>
+            <w:pPr>
+              <w:rPr>
+                <w:rFonts w:ascii="Arial" w:hAnsi="Arial" w:cs="Arial"/>
+                <w:sz w:val="24"/>
+                <w:szCs w:val="24"/>
+              </w:rPr>
+            </w:pPr>
+            <w:r>
+              <w:rPr>
+                <w:rFonts w:ascii="Arial" w:hAnsi="Arial" w:cs="Arial"/>
+                <w:sz w:val="24"/>
+                <w:szCs w:val="24"/>
+              </w:rPr>
+              <w:t>It enables user to clear</w:t>
+            </w:r>
+            <w:r>
+              <w:rPr>
+                <w:rFonts w:ascii="Arial" w:hAnsi="Arial" w:cs="Arial"/>
+                <w:sz w:val="24"/>
+                <w:szCs w:val="24"/>
+              </w:rPr>
+              <w:t xml:space="preserve"> </w:t>
+            </w:r>
+            <w:proofErr w:type="spellStart"/>
+            <w:r>
+              <w:rPr>
+                <w:rFonts w:ascii="Arial" w:hAnsi="Arial" w:cs="Arial"/>
+                <w:sz w:val="24"/>
+                <w:szCs w:val="24"/>
+              </w:rPr>
+              <w:t>Bamboozle’s</w:t>
+            </w:r>
+            <w:proofErr w:type="spellEnd"/>
+            <w:r>
+              <w:rPr>
+                <w:rFonts w:ascii="Arial" w:hAnsi="Arial" w:cs="Arial"/>
+                <w:sz w:val="24"/>
+                <w:szCs w:val="24"/>
+              </w:rPr>
+              <w:t xml:space="preserve"> save data</w:t>
+            </w:r>
+          </w:p>
+        </w:tc>
+      </w:tr>
+      <w:tr>
+        <w:tc>
+          <w:tcPr>
+            <w:tcW w:w="4985" w:type="dxa"/>
+            <w:shd w:val="clear" w:color="auto" w:fill="auto"/>
+          </w:tcPr>
+          <w:p>
+            <w:pPr>
+              <w:rPr>
+                <w:rFonts w:ascii="Arial" w:hAnsi="Arial" w:cs="Arial"/>
+                <w:sz w:val="24"/>
+                <w:szCs w:val="24"/>
+              </w:rPr>
+            </w:pPr>
+            <w:r>
+              <w:rPr>
+                <w:rFonts w:ascii="Arial" w:hAnsi="Arial" w:cs="Arial"/>
+                <w:sz w:val="24"/>
+                <w:szCs w:val="24"/>
+              </w:rPr>
+              <w:t xml:space="preserve">CLEAR </w:t>
+            </w:r>
+            <w:r>
+              <w:rPr>
+                <w:rFonts w:ascii="Arial" w:hAnsi="Arial" w:cs="Arial"/>
+                <w:sz w:val="24"/>
+                <w:szCs w:val="24"/>
+              </w:rPr>
+              <w:t xml:space="preserve">MEMORY MATCH </w:t>
+            </w:r>
+            <w:r>
+              <w:rPr>
+                <w:rFonts w:ascii="Arial" w:hAnsi="Arial" w:cs="Arial"/>
+                <w:sz w:val="24"/>
+                <w:szCs w:val="24"/>
+              </w:rPr>
+              <w:t>DATA Module</w:t>
+            </w:r>
+          </w:p>
+        </w:tc>
+        <w:tc>
+          <w:tcPr>
+            <w:tcW w:w="5041" w:type="dxa"/>
+            <w:shd w:val="clear" w:color="auto" w:fill="auto"/>
+          </w:tcPr>
+          <w:p>
+            <w:pPr>
+              <w:rPr>
+                <w:rFonts w:ascii="Arial" w:hAnsi="Arial" w:cs="Arial"/>
+                <w:sz w:val="24"/>
+                <w:szCs w:val="24"/>
+              </w:rPr>
+            </w:pPr>
+            <w:r>
+              <w:rPr>
+                <w:rFonts w:ascii="Arial" w:hAnsi="Arial" w:cs="Arial"/>
+                <w:sz w:val="24"/>
+                <w:szCs w:val="24"/>
+              </w:rPr>
+              <w:t xml:space="preserve">It enables user to clear </w:t>
+            </w:r>
+            <w:r>
+              <w:rPr>
+                <w:rFonts w:ascii="Arial" w:hAnsi="Arial" w:cs="Arial"/>
+                <w:sz w:val="24"/>
+                <w:szCs w:val="24"/>
+              </w:rPr>
+              <w:t>Memory Match’s</w:t>
+            </w:r>
+            <w:r>
+              <w:rPr>
+                <w:rFonts w:ascii="Arial" w:hAnsi="Arial" w:cs="Arial"/>
+                <w:sz w:val="24"/>
+                <w:szCs w:val="24"/>
+              </w:rPr>
+              <w:t xml:space="preserve"> save data</w:t>
+            </w:r>
+          </w:p>
+        </w:tc>
+      </w:tr>
+      <w:tr>
+        <w:tc>
+          <w:tcPr>
+            <w:tcW w:w="4985" w:type="dxa"/>
+            <w:shd w:val="clear" w:color="auto" w:fill="auto"/>
+          </w:tcPr>
+          <w:p>
+            <w:pPr>
+              <w:rPr>
+                <w:rFonts w:ascii="Arial" w:hAnsi="Arial" w:cs="Arial"/>
+                <w:sz w:val="24"/>
+                <w:szCs w:val="24"/>
+              </w:rPr>
+            </w:pPr>
+            <w:r>
+              <w:rPr>
+                <w:rFonts w:ascii="Arial" w:hAnsi="Arial" w:cs="Arial"/>
+                <w:sz w:val="24"/>
+                <w:szCs w:val="24"/>
+              </w:rPr>
+              <w:t xml:space="preserve">CLEAR </w:t>
+            </w:r>
+            <w:r>
+              <w:rPr>
+                <w:rFonts w:ascii="Arial" w:hAnsi="Arial" w:cs="Arial"/>
+                <w:sz w:val="24"/>
+                <w:szCs w:val="24"/>
+              </w:rPr>
+              <w:t xml:space="preserve">QUOTATION EXAM </w:t>
+            </w:r>
+            <w:r>
+              <w:rPr>
+                <w:rFonts w:ascii="Arial" w:hAnsi="Arial" w:cs="Arial"/>
+                <w:sz w:val="24"/>
+                <w:szCs w:val="24"/>
+              </w:rPr>
+              <w:t>DATA Module</w:t>
+            </w:r>
+          </w:p>
+        </w:tc>
+        <w:tc>
+          <w:tcPr>
+            <w:tcW w:w="5041" w:type="dxa"/>
+            <w:shd w:val="clear" w:color="auto" w:fill="auto"/>
+          </w:tcPr>
+          <w:p>
+            <w:pPr>
+              <w:rPr>
+                <w:rFonts w:ascii="Arial" w:hAnsi="Arial" w:cs="Arial"/>
+                <w:sz w:val="24"/>
+                <w:szCs w:val="24"/>
+              </w:rPr>
+            </w:pPr>
+            <w:r>
+              <w:rPr>
+                <w:rFonts w:ascii="Arial" w:hAnsi="Arial" w:cs="Arial"/>
+                <w:sz w:val="24"/>
+                <w:szCs w:val="24"/>
+              </w:rPr>
+              <w:t xml:space="preserve">It enables user to clear </w:t>
+            </w:r>
+            <w:r>
+              <w:rPr>
+                <w:rFonts w:ascii="Arial" w:hAnsi="Arial" w:cs="Arial"/>
+                <w:sz w:val="24"/>
+                <w:szCs w:val="24"/>
+              </w:rPr>
+              <w:t>Quotation Exam’s</w:t>
+            </w:r>
+            <w:r>
+              <w:rPr>
+                <w:rFonts w:ascii="Arial" w:hAnsi="Arial" w:cs="Arial"/>
+                <w:sz w:val="24"/>
+                <w:szCs w:val="24"/>
+              </w:rPr>
+              <w:t xml:space="preserve"> save data</w:t>
+            </w:r>
+          </w:p>
+        </w:tc>
+      </w:tr>
+      <w:tr>
+        <w:tc>
+          <w:tcPr>
+            <w:tcW w:w="4985" w:type="dxa"/>
+            <w:shd w:val="clear" w:color="auto" w:fill="auto"/>
+          </w:tcPr>
+          <w:p>
+            <w:pPr>
+              <w:rPr>
+                <w:rFonts w:ascii="Arial" w:hAnsi="Arial" w:cs="Arial"/>
+                <w:sz w:val="24"/>
+                <w:szCs w:val="24"/>
+              </w:rPr>
+            </w:pPr>
+            <w:r>
+              <w:rPr>
+                <w:rFonts w:ascii="Arial" w:hAnsi="Arial" w:cs="Arial"/>
+                <w:sz w:val="24"/>
+                <w:szCs w:val="24"/>
+              </w:rPr>
+              <w:t>CLEAR ALL Module</w:t>
+            </w:r>
+          </w:p>
+        </w:tc>
+        <w:tc>
+          <w:tcPr>
+            <w:tcW w:w="5041" w:type="dxa"/>
+            <w:shd w:val="clear" w:color="auto" w:fill="auto"/>
+          </w:tcPr>
+          <w:p>
+            <w:pPr>
+              <w:rPr>
+                <w:rFonts w:ascii="Arial" w:hAnsi="Arial" w:cs="Arial"/>
+                <w:sz w:val="24"/>
+                <w:szCs w:val="24"/>
+              </w:rPr>
+            </w:pPr>
+            <w:r>
+              <w:rPr>
+                <w:rFonts w:ascii="Arial" w:hAnsi="Arial" w:cs="Arial"/>
+                <w:sz w:val="24"/>
+                <w:szCs w:val="24"/>
+              </w:rPr>
+              <w:t>It enables user to clear all games data</w:t>
+            </w:r>
+          </w:p>
+        </w:tc>
+      </w:tr>
+      <w:tr>
+        <w:tc>
+          <w:tcPr>
+            <w:tcW w:w="4985" w:type="dxa"/>
+            <w:shd w:val="clear" w:color="auto" w:fill="auto"/>
+          </w:tcPr>
+          <w:p>
+            <w:pPr>
+              <w:rPr>
+                <w:rFonts w:ascii="Arial" w:hAnsi="Arial" w:cs="Arial"/>
+                <w:sz w:val="24"/>
+                <w:szCs w:val="24"/>
+              </w:rPr>
+            </w:pPr>
+            <w:r>
+              <w:rPr>
+                <w:rFonts w:ascii="Arial" w:hAnsi="Arial" w:cs="Arial"/>
+                <w:sz w:val="24"/>
+                <w:szCs w:val="24"/>
+              </w:rPr>
+              <w:t>RENAME Module</w:t>
+            </w:r>
+          </w:p>
+        </w:tc>
+        <w:tc>
+          <w:tcPr>
+            <w:tcW w:w="5041" w:type="dxa"/>
+            <w:shd w:val="clear" w:color="auto" w:fill="auto"/>
+          </w:tcPr>
+          <w:p>
+            <w:pPr>
+              <w:rPr>
+                <w:rFonts w:ascii="Arial" w:hAnsi="Arial" w:cs="Arial"/>
+                <w:sz w:val="24"/>
+                <w:szCs w:val="24"/>
+              </w:rPr>
+            </w:pPr>
+            <w:r>
+              <w:rPr>
+                <w:rFonts w:ascii="Arial" w:hAnsi="Arial" w:cs="Arial"/>
+                <w:sz w:val="24"/>
+                <w:szCs w:val="24"/>
+              </w:rPr>
+              <w:t>It enables user to rename the Main Character’s name.</w:t>
+            </w:r>
+          </w:p>
+        </w:tc>
+      </w:tr>
+    </w:tbl>
+    <w:p>
+      <w:r>
+        <w:br w:type="page"/>
+      </w:r>
+      <w:bookmarkStart w:id="0" w:name="_GoBack"/>
+      <w:bookmarkEnd w:id="0"/>
+    </w:p>
+    <w:tbl>
+      <w:tblPr>
+        <w:tblStyle w:val="TableGrid"/>
+        <w:tblW w:w="0" w:type="auto"/>
+        <w:tblLook w:val="04A0" w:firstRow="1" w:lastRow="0" w:firstColumn="1" w:lastColumn="0" w:noHBand="0" w:noVBand="1"/>
+      </w:tblPr>
+      <w:tblGrid>
+        <w:gridCol w:w="4985"/>
+        <w:gridCol w:w="5041"/>
+      </w:tblGrid>
+      <w:tr>
+        <w:tc>
+          <w:tcPr>
+            <w:tcW w:w="4985" w:type="dxa"/>
+            <w:shd w:val="clear" w:color="auto" w:fill="D6E3BC" w:themeFill="accent3" w:themeFillTint="66"/>
+          </w:tcPr>
+          <w:p>
+            <w:pPr>
+              <w:rPr>
+                <w:rFonts w:ascii="Arial" w:hAnsi="Arial" w:cs="Arial"/>
+                <w:b/>
+                <w:sz w:val="24"/>
+                <w:szCs w:val="24"/>
+              </w:rPr>
+            </w:pPr>
+            <w:r>
+              <w:rPr>
+                <w:rFonts w:ascii="Arial" w:hAnsi="Arial" w:cs="Arial"/>
+                <w:b/>
+                <w:sz w:val="24"/>
+                <w:szCs w:val="24"/>
+              </w:rPr>
+              <w:lastRenderedPageBreak/>
+              <w:t>Enter your name Menu</w:t>
+            </w:r>
+          </w:p>
+        </w:tc>
+        <w:tc>
+          <w:tcPr>
+            <w:tcW w:w="5041" w:type="dxa"/>
+            <w:shd w:val="clear" w:color="auto" w:fill="D6E3BC" w:themeFill="accent3" w:themeFillTint="66"/>
+          </w:tcPr>
+          <w:p>
+            <w:pPr>
+              <w:rPr>
+                <w:rFonts w:ascii="Arial" w:hAnsi="Arial" w:cs="Arial"/>
+                <w:sz w:val="24"/>
+                <w:szCs w:val="24"/>
+              </w:rPr>
+            </w:pPr>
+          </w:p>
+        </w:tc>
+      </w:tr>
+      <w:tr>
+        <w:tc>
+          <w:tcPr>
+            <w:tcW w:w="4985" w:type="dxa"/>
+            <w:shd w:val="clear" w:color="auto" w:fill="auto"/>
+          </w:tcPr>
+          <w:p>
+            <w:pPr>
+              <w:rPr>
+                <w:rFonts w:ascii="Arial" w:hAnsi="Arial" w:cs="Arial"/>
+                <w:sz w:val="24"/>
+                <w:szCs w:val="24"/>
+              </w:rPr>
+            </w:pPr>
+            <w:r>
+              <w:rPr>
+                <w:rFonts w:ascii="Arial" w:hAnsi="Arial" w:cs="Arial"/>
+                <w:sz w:val="24"/>
+                <w:szCs w:val="24"/>
+              </w:rPr>
+              <w:t>ENTER YOUR NAME FIELD Module</w:t>
+            </w:r>
+          </w:p>
+        </w:tc>
+        <w:tc>
+          <w:tcPr>
+            <w:tcW w:w="5041" w:type="dxa"/>
+            <w:shd w:val="clear" w:color="auto" w:fill="auto"/>
+          </w:tcPr>
+          <w:p>
+            <w:pPr>
+              <w:rPr>
+                <w:rFonts w:ascii="Arial" w:hAnsi="Arial" w:cs="Arial"/>
+                <w:sz w:val="24"/>
+                <w:szCs w:val="24"/>
+              </w:rPr>
+            </w:pPr>
+            <w:r>
+              <w:rPr>
+                <w:rFonts w:ascii="Arial" w:hAnsi="Arial" w:cs="Arial"/>
+                <w:sz w:val="24"/>
+                <w:szCs w:val="24"/>
+              </w:rPr>
+              <w:t>It enables users to input the name they want for the Main Character</w:t>
+            </w:r>
+            <w:r>
+              <w:rPr>
+                <w:rFonts w:ascii="Arial" w:hAnsi="Arial" w:cs="Arial"/>
+                <w:sz w:val="24"/>
+                <w:szCs w:val="24"/>
+              </w:rPr>
+              <w:t>.</w:t>
             </w:r>
           </w:p>
         </w:tc>
@@ -3459,566 +4336,7 @@
                 <w:sz w:val="24"/>
                 <w:szCs w:val="24"/>
               </w:rPr>
-              <w:t>It enables the user to enter the word selected and checks if the word is right or not.</w:t>
-            </w:r>
-          </w:p>
-        </w:tc>
-      </w:tr>
-      <w:tr>
-        <w:tc>
-          <w:tcPr>
-            <w:tcW w:w="4985" w:type="dxa"/>
-            <w:shd w:val="clear" w:color="auto" w:fill="auto"/>
-          </w:tcPr>
-          <w:p>
-            <w:pPr>
-              <w:rPr>
-                <w:rFonts w:ascii="Arial" w:hAnsi="Arial" w:cs="Arial"/>
-                <w:sz w:val="24"/>
-                <w:szCs w:val="24"/>
-              </w:rPr>
-            </w:pPr>
-            <w:r>
-              <w:rPr>
-                <w:rFonts w:ascii="Arial" w:hAnsi="Arial" w:cs="Arial"/>
-                <w:sz w:val="24"/>
-                <w:szCs w:val="24"/>
-              </w:rPr>
-              <w:t>TIMER Module</w:t>
-            </w:r>
-          </w:p>
-        </w:tc>
-        <w:tc>
-          <w:tcPr>
-            <w:tcW w:w="5041" w:type="dxa"/>
-            <w:shd w:val="clear" w:color="auto" w:fill="auto"/>
-          </w:tcPr>
-          <w:p>
-            <w:pPr>
-              <w:rPr>
-                <w:rFonts w:ascii="Arial" w:hAnsi="Arial" w:cs="Arial"/>
-                <w:sz w:val="24"/>
-                <w:szCs w:val="24"/>
-              </w:rPr>
-            </w:pPr>
-            <w:r>
-              <w:rPr>
-                <w:rFonts w:ascii="Arial" w:hAnsi="Arial" w:cs="Arial"/>
-                <w:sz w:val="24"/>
-                <w:szCs w:val="24"/>
-              </w:rPr>
-              <w:t>It enables the user to see the time left</w:t>
-            </w:r>
-          </w:p>
-        </w:tc>
-      </w:tr>
-      <w:tr>
-        <w:tc>
-          <w:tcPr>
-            <w:tcW w:w="4985" w:type="dxa"/>
-            <w:shd w:val="clear" w:color="auto" w:fill="auto"/>
-          </w:tcPr>
-          <w:p>
-            <w:pPr>
-              <w:rPr>
-                <w:rFonts w:ascii="Arial" w:hAnsi="Arial" w:cs="Arial"/>
-                <w:sz w:val="24"/>
-                <w:szCs w:val="24"/>
-              </w:rPr>
-            </w:pPr>
-            <w:r>
-              <w:rPr>
-                <w:rFonts w:ascii="Arial" w:hAnsi="Arial" w:cs="Arial"/>
-                <w:sz w:val="24"/>
-                <w:szCs w:val="24"/>
-              </w:rPr>
-              <w:t>BACK Module</w:t>
-            </w:r>
-          </w:p>
-        </w:tc>
-        <w:tc>
-          <w:tcPr>
-            <w:tcW w:w="5041" w:type="dxa"/>
-            <w:shd w:val="clear" w:color="auto" w:fill="auto"/>
-          </w:tcPr>
-          <w:p>
-            <w:pPr>
-              <w:rPr>
-                <w:rFonts w:ascii="Arial" w:hAnsi="Arial" w:cs="Arial"/>
-                <w:sz w:val="24"/>
-                <w:szCs w:val="24"/>
-              </w:rPr>
-            </w:pPr>
-            <w:r>
-              <w:rPr>
-                <w:rFonts w:ascii="Arial" w:hAnsi="Arial" w:cs="Arial"/>
-                <w:sz w:val="24"/>
-                <w:szCs w:val="24"/>
-              </w:rPr>
-              <w:t>It enables the user to traverse back to the previous screen.</w:t>
-            </w:r>
-          </w:p>
-        </w:tc>
-      </w:tr>
-      <w:tr>
-        <w:tc>
-          <w:tcPr>
-            <w:tcW w:w="4985" w:type="dxa"/>
-            <w:shd w:val="clear" w:color="auto" w:fill="D6E3BC" w:themeFill="accent3" w:themeFillTint="66"/>
-          </w:tcPr>
-          <w:p>
-            <w:pPr>
-              <w:rPr>
-                <w:rFonts w:ascii="Arial" w:hAnsi="Arial" w:cs="Arial"/>
-                <w:b/>
-                <w:sz w:val="24"/>
-                <w:szCs w:val="24"/>
-              </w:rPr>
-            </w:pPr>
-            <w:r>
-              <w:rPr>
-                <w:rFonts w:ascii="Arial" w:hAnsi="Arial" w:cs="Arial"/>
-                <w:b/>
-                <w:sz w:val="24"/>
-                <w:szCs w:val="24"/>
-              </w:rPr>
-              <w:t>Quotation</w:t>
-            </w:r>
-            <w:r>
-              <w:rPr>
-                <w:rFonts w:ascii="Arial" w:hAnsi="Arial" w:cs="Arial"/>
-                <w:b/>
-                <w:sz w:val="24"/>
-                <w:szCs w:val="24"/>
-              </w:rPr>
-              <w:t xml:space="preserve"> Exam Game Screen</w:t>
-            </w:r>
-          </w:p>
-        </w:tc>
-        <w:tc>
-          <w:tcPr>
-            <w:tcW w:w="5041" w:type="dxa"/>
-            <w:shd w:val="clear" w:color="auto" w:fill="D6E3BC" w:themeFill="accent3" w:themeFillTint="66"/>
-          </w:tcPr>
-          <w:p>
-            <w:pPr>
-              <w:rPr>
-                <w:rFonts w:ascii="Arial" w:hAnsi="Arial" w:cs="Arial"/>
-                <w:sz w:val="24"/>
-                <w:szCs w:val="24"/>
-              </w:rPr>
-            </w:pPr>
-          </w:p>
-        </w:tc>
-      </w:tr>
-      <w:tr>
-        <w:tc>
-          <w:tcPr>
-            <w:tcW w:w="4985" w:type="dxa"/>
-            <w:shd w:val="clear" w:color="auto" w:fill="auto"/>
-          </w:tcPr>
-          <w:p>
-            <w:pPr>
-              <w:rPr>
-                <w:rFonts w:ascii="Arial" w:hAnsi="Arial" w:cs="Arial"/>
-                <w:sz w:val="24"/>
-                <w:szCs w:val="24"/>
-              </w:rPr>
-            </w:pPr>
-            <w:r>
-              <w:rPr>
-                <w:rFonts w:ascii="Arial" w:hAnsi="Arial" w:cs="Arial"/>
-                <w:sz w:val="24"/>
-                <w:szCs w:val="24"/>
-              </w:rPr>
-              <w:t>QUESTIONAIRE BOX Module</w:t>
-            </w:r>
-          </w:p>
-        </w:tc>
-        <w:tc>
-          <w:tcPr>
-            <w:tcW w:w="5041" w:type="dxa"/>
-            <w:shd w:val="clear" w:color="auto" w:fill="auto"/>
-          </w:tcPr>
-          <w:p>
-            <w:pPr>
-              <w:rPr>
-                <w:rFonts w:ascii="Arial" w:hAnsi="Arial" w:cs="Arial"/>
-                <w:sz w:val="24"/>
-                <w:szCs w:val="24"/>
-              </w:rPr>
-            </w:pPr>
-            <w:r>
-              <w:rPr>
-                <w:rFonts w:ascii="Arial" w:hAnsi="Arial" w:cs="Arial"/>
-                <w:sz w:val="24"/>
-                <w:szCs w:val="24"/>
-              </w:rPr>
-              <w:t>It enables the user to see the given question</w:t>
-            </w:r>
-          </w:p>
-        </w:tc>
-      </w:tr>
-      <w:tr>
-        <w:tc>
-          <w:tcPr>
-            <w:tcW w:w="4985" w:type="dxa"/>
-            <w:shd w:val="clear" w:color="auto" w:fill="auto"/>
-          </w:tcPr>
-          <w:p>
-            <w:pPr>
-              <w:rPr>
-                <w:rFonts w:ascii="Arial" w:hAnsi="Arial" w:cs="Arial"/>
-                <w:sz w:val="24"/>
-                <w:szCs w:val="24"/>
-              </w:rPr>
-            </w:pPr>
-            <w:r>
-              <w:rPr>
-                <w:rFonts w:ascii="Arial" w:hAnsi="Arial" w:cs="Arial"/>
-                <w:sz w:val="24"/>
-                <w:szCs w:val="24"/>
-              </w:rPr>
-              <w:t>CHOICE Module</w:t>
-            </w:r>
-          </w:p>
-        </w:tc>
-        <w:tc>
-          <w:tcPr>
-            <w:tcW w:w="5041" w:type="dxa"/>
-            <w:shd w:val="clear" w:color="auto" w:fill="auto"/>
-          </w:tcPr>
-          <w:p>
-            <w:pPr>
-              <w:rPr>
-                <w:rFonts w:ascii="Arial" w:hAnsi="Arial" w:cs="Arial"/>
-                <w:sz w:val="24"/>
-                <w:szCs w:val="24"/>
-              </w:rPr>
-            </w:pPr>
-            <w:r>
-              <w:rPr>
-                <w:rFonts w:ascii="Arial" w:hAnsi="Arial" w:cs="Arial"/>
-                <w:sz w:val="24"/>
-                <w:szCs w:val="24"/>
-              </w:rPr>
-              <w:t>It enables the user to tap and select the answer of his/her choice</w:t>
-            </w:r>
-          </w:p>
-        </w:tc>
-      </w:tr>
-      <w:tr>
-        <w:tc>
-          <w:tcPr>
-            <w:tcW w:w="4985" w:type="dxa"/>
-            <w:shd w:val="clear" w:color="auto" w:fill="auto"/>
-          </w:tcPr>
-          <w:p>
-            <w:pPr>
-              <w:rPr>
-                <w:rFonts w:ascii="Arial" w:hAnsi="Arial" w:cs="Arial"/>
-                <w:sz w:val="24"/>
-                <w:szCs w:val="24"/>
-              </w:rPr>
-            </w:pPr>
-            <w:r>
-              <w:rPr>
-                <w:rFonts w:ascii="Arial" w:hAnsi="Arial" w:cs="Arial"/>
-                <w:sz w:val="24"/>
-                <w:szCs w:val="24"/>
-              </w:rPr>
-              <w:t>LIVES</w:t>
-            </w:r>
-            <w:r>
-              <w:rPr>
-                <w:rFonts w:ascii="Arial" w:hAnsi="Arial" w:cs="Arial"/>
-                <w:sz w:val="24"/>
-                <w:szCs w:val="24"/>
-              </w:rPr>
-              <w:t xml:space="preserve"> Module</w:t>
-            </w:r>
-          </w:p>
-        </w:tc>
-        <w:tc>
-          <w:tcPr>
-            <w:tcW w:w="5041" w:type="dxa"/>
-            <w:shd w:val="clear" w:color="auto" w:fill="auto"/>
-          </w:tcPr>
-          <w:p>
-            <w:pPr>
-              <w:rPr>
-                <w:rFonts w:ascii="Arial" w:hAnsi="Arial" w:cs="Arial"/>
-                <w:sz w:val="24"/>
-                <w:szCs w:val="24"/>
-              </w:rPr>
-            </w:pPr>
-            <w:r>
-              <w:rPr>
-                <w:rFonts w:ascii="Arial" w:hAnsi="Arial" w:cs="Arial"/>
-                <w:sz w:val="24"/>
-                <w:szCs w:val="24"/>
-              </w:rPr>
-              <w:t xml:space="preserve">It enables the user to see the remaining </w:t>
-            </w:r>
-            <w:r>
-              <w:rPr>
-                <w:rFonts w:ascii="Arial" w:hAnsi="Arial" w:cs="Arial"/>
-                <w:sz w:val="24"/>
-                <w:szCs w:val="24"/>
-              </w:rPr>
-              <w:t>lives</w:t>
-            </w:r>
-            <w:r>
-              <w:rPr>
-                <w:rFonts w:ascii="Arial" w:hAnsi="Arial" w:cs="Arial"/>
-                <w:sz w:val="24"/>
-                <w:szCs w:val="24"/>
-              </w:rPr>
-              <w:t xml:space="preserve"> </w:t>
-            </w:r>
-            <w:r>
-              <w:rPr>
-                <w:rFonts w:ascii="Arial" w:hAnsi="Arial" w:cs="Arial"/>
-                <w:sz w:val="24"/>
-                <w:szCs w:val="24"/>
-              </w:rPr>
-              <w:t>left</w:t>
-            </w:r>
-          </w:p>
-        </w:tc>
-      </w:tr>
-      <w:tr>
-        <w:tc>
-          <w:tcPr>
-            <w:tcW w:w="4985" w:type="dxa"/>
-            <w:shd w:val="clear" w:color="auto" w:fill="auto"/>
-          </w:tcPr>
-          <w:p>
-            <w:pPr>
-              <w:rPr>
-                <w:rFonts w:ascii="Arial" w:hAnsi="Arial" w:cs="Arial"/>
-                <w:sz w:val="24"/>
-                <w:szCs w:val="24"/>
-              </w:rPr>
-            </w:pPr>
-            <w:r>
-              <w:rPr>
-                <w:rFonts w:ascii="Arial" w:hAnsi="Arial" w:cs="Arial"/>
-                <w:sz w:val="24"/>
-                <w:szCs w:val="24"/>
-              </w:rPr>
-              <w:t>BACK Module</w:t>
-            </w:r>
-          </w:p>
-        </w:tc>
-        <w:tc>
-          <w:tcPr>
-            <w:tcW w:w="5041" w:type="dxa"/>
-            <w:shd w:val="clear" w:color="auto" w:fill="auto"/>
-          </w:tcPr>
-          <w:p>
-            <w:pPr>
-              <w:rPr>
-                <w:rFonts w:ascii="Arial" w:hAnsi="Arial" w:cs="Arial"/>
-                <w:sz w:val="24"/>
-                <w:szCs w:val="24"/>
-              </w:rPr>
-            </w:pPr>
-            <w:r>
-              <w:rPr>
-                <w:rFonts w:ascii="Arial" w:hAnsi="Arial" w:cs="Arial"/>
-                <w:sz w:val="24"/>
-                <w:szCs w:val="24"/>
-              </w:rPr>
-              <w:t>It enables the user to traverse back to the previous screen.</w:t>
-            </w:r>
-          </w:p>
-        </w:tc>
-      </w:tr>
-      <w:tr>
-        <w:tc>
-          <w:tcPr>
-            <w:tcW w:w="4985" w:type="dxa"/>
-            <w:shd w:val="clear" w:color="auto" w:fill="D6E3BC" w:themeFill="accent3" w:themeFillTint="66"/>
-          </w:tcPr>
-          <w:p>
-            <w:pPr>
-              <w:rPr>
-                <w:rFonts w:ascii="Arial" w:hAnsi="Arial" w:cs="Arial"/>
-                <w:b/>
-                <w:sz w:val="24"/>
-                <w:szCs w:val="24"/>
-              </w:rPr>
-            </w:pPr>
-            <w:r>
-              <w:rPr>
-                <w:rFonts w:ascii="Arial" w:hAnsi="Arial" w:cs="Arial"/>
-                <w:b/>
-                <w:sz w:val="24"/>
-                <w:szCs w:val="24"/>
-              </w:rPr>
-              <w:t>You Win Screen</w:t>
-            </w:r>
-          </w:p>
-        </w:tc>
-        <w:tc>
-          <w:tcPr>
-            <w:tcW w:w="5041" w:type="dxa"/>
-            <w:shd w:val="clear" w:color="auto" w:fill="D6E3BC" w:themeFill="accent3" w:themeFillTint="66"/>
-          </w:tcPr>
-          <w:p>
-            <w:pPr>
-              <w:rPr>
-                <w:rFonts w:ascii="Arial" w:hAnsi="Arial" w:cs="Arial"/>
-                <w:sz w:val="24"/>
-                <w:szCs w:val="24"/>
-              </w:rPr>
-            </w:pPr>
-          </w:p>
-        </w:tc>
-      </w:tr>
-      <w:tr>
-        <w:tc>
-          <w:tcPr>
-            <w:tcW w:w="4985" w:type="dxa"/>
-            <w:shd w:val="clear" w:color="auto" w:fill="auto"/>
-          </w:tcPr>
-          <w:p>
-            <w:pPr>
-              <w:rPr>
-                <w:rFonts w:ascii="Arial" w:hAnsi="Arial" w:cs="Arial"/>
-                <w:sz w:val="24"/>
-                <w:szCs w:val="24"/>
-              </w:rPr>
-            </w:pPr>
-            <w:r>
-              <w:rPr>
-                <w:rFonts w:ascii="Arial" w:hAnsi="Arial" w:cs="Arial"/>
-                <w:sz w:val="24"/>
-                <w:szCs w:val="24"/>
-              </w:rPr>
-              <w:t>EXIT Module</w:t>
-            </w:r>
-          </w:p>
-        </w:tc>
-        <w:tc>
-          <w:tcPr>
-            <w:tcW w:w="5041" w:type="dxa"/>
-            <w:shd w:val="clear" w:color="auto" w:fill="auto"/>
-          </w:tcPr>
-          <w:p>
-            <w:pPr>
-              <w:rPr>
-                <w:rFonts w:ascii="Arial" w:hAnsi="Arial" w:cs="Arial"/>
-                <w:sz w:val="24"/>
-                <w:szCs w:val="24"/>
-              </w:rPr>
-            </w:pPr>
-            <w:r>
-              <w:rPr>
-                <w:rFonts w:ascii="Arial" w:hAnsi="Arial" w:cs="Arial"/>
-                <w:sz w:val="24"/>
-                <w:szCs w:val="24"/>
-              </w:rPr>
-              <w:t xml:space="preserve">It enables the user to traverse back to the </w:t>
-            </w:r>
-            <w:r>
-              <w:rPr>
-                <w:rFonts w:ascii="Arial" w:hAnsi="Arial" w:cs="Arial"/>
-                <w:sz w:val="24"/>
-                <w:szCs w:val="24"/>
-              </w:rPr>
-              <w:t>Difficulty Menu screen</w:t>
-            </w:r>
-          </w:p>
-        </w:tc>
-      </w:tr>
-      <w:tr>
-        <w:tc>
-          <w:tcPr>
-            <w:tcW w:w="4985" w:type="dxa"/>
-            <w:shd w:val="clear" w:color="auto" w:fill="D6E3BC" w:themeFill="accent3" w:themeFillTint="66"/>
-          </w:tcPr>
-          <w:p>
-            <w:pPr>
-              <w:rPr>
-                <w:rFonts w:ascii="Arial" w:hAnsi="Arial" w:cs="Arial"/>
-                <w:b/>
-                <w:sz w:val="24"/>
-                <w:szCs w:val="24"/>
-              </w:rPr>
-            </w:pPr>
-            <w:r>
-              <w:rPr>
-                <w:rFonts w:ascii="Arial" w:hAnsi="Arial" w:cs="Arial"/>
-                <w:b/>
-                <w:sz w:val="24"/>
-                <w:szCs w:val="24"/>
-              </w:rPr>
-              <w:t>Game Over Screen</w:t>
-            </w:r>
-          </w:p>
-        </w:tc>
-        <w:tc>
-          <w:tcPr>
-            <w:tcW w:w="5041" w:type="dxa"/>
-            <w:shd w:val="clear" w:color="auto" w:fill="D6E3BC" w:themeFill="accent3" w:themeFillTint="66"/>
-          </w:tcPr>
-          <w:p>
-            <w:pPr>
-              <w:rPr>
-                <w:rFonts w:ascii="Arial" w:hAnsi="Arial" w:cs="Arial"/>
-                <w:sz w:val="24"/>
-                <w:szCs w:val="24"/>
-              </w:rPr>
-            </w:pPr>
-          </w:p>
-        </w:tc>
-      </w:tr>
-      <w:tr>
-        <w:tc>
-          <w:tcPr>
-            <w:tcW w:w="4985" w:type="dxa"/>
-            <w:shd w:val="clear" w:color="auto" w:fill="auto"/>
-          </w:tcPr>
-          <w:p>
-            <w:pPr>
-              <w:rPr>
-                <w:rFonts w:ascii="Arial" w:hAnsi="Arial" w:cs="Arial"/>
-                <w:sz w:val="24"/>
-                <w:szCs w:val="24"/>
-              </w:rPr>
-            </w:pPr>
-            <w:r>
-              <w:rPr>
-                <w:rFonts w:ascii="Arial" w:hAnsi="Arial" w:cs="Arial"/>
-                <w:sz w:val="24"/>
-                <w:szCs w:val="24"/>
-              </w:rPr>
-              <w:t>EXIT Module</w:t>
-            </w:r>
-          </w:p>
-        </w:tc>
-        <w:tc>
-          <w:tcPr>
-            <w:tcW w:w="5041" w:type="dxa"/>
-            <w:shd w:val="clear" w:color="auto" w:fill="auto"/>
-          </w:tcPr>
-          <w:p>
-            <w:pPr>
-              <w:rPr>
-                <w:rFonts w:ascii="Arial" w:hAnsi="Arial" w:cs="Arial"/>
-                <w:sz w:val="24"/>
-                <w:szCs w:val="24"/>
-              </w:rPr>
-            </w:pPr>
-            <w:r>
-              <w:rPr>
-                <w:rFonts w:ascii="Arial" w:hAnsi="Arial" w:cs="Arial"/>
-                <w:sz w:val="24"/>
-                <w:szCs w:val="24"/>
-              </w:rPr>
-              <w:t>It enables the user to traverse back to the Difficulty Menu screen</w:t>
+              <w:t>It enables the user to proceed and confirm the name being inputted</w:t>
             </w:r>
           </w:p>
         </w:tc>
@@ -4307,6 +4625,7 @@
     <w:lsdException w:name="HTML Sample" w:semiHidden="1" w:unhideWhenUsed="1"/>
     <w:lsdException w:name="HTML Typewriter" w:semiHidden="1" w:unhideWhenUsed="1"/>
     <w:lsdException w:name="HTML Variable" w:semiHidden="1" w:unhideWhenUsed="1"/>
+    <w:lsdException w:name="Normal Table" w:semiHidden="1" w:unhideWhenUsed="1"/>
     <w:lsdException w:name="annotation subject" w:semiHidden="1" w:unhideWhenUsed="1"/>
     <w:lsdException w:name="No List" w:semiHidden="1" w:unhideWhenUsed="1"/>
     <w:lsdException w:name="Outline List 1" w:semiHidden="1" w:unhideWhenUsed="1"/>
@@ -4350,8 +4669,10 @@
     <w:lsdException w:name="Table Elegant" w:semiHidden="1" w:unhideWhenUsed="1"/>
     <w:lsdException w:name="Table Professional" w:semiHidden="1" w:unhideWhenUsed="1"/>
     <w:lsdException w:name="Table Subtle 1" w:semiHidden="1" w:unhideWhenUsed="1"/>
+    <w:lsdException w:name="Table Subtle 2" w:semiHidden="1" w:unhideWhenUsed="1"/>
     <w:lsdException w:name="Table Web 1" w:semiHidden="1" w:unhideWhenUsed="1"/>
     <w:lsdException w:name="Table Web 2" w:semiHidden="1" w:unhideWhenUsed="1"/>
+    <w:lsdException w:name="Table Web 3" w:semiHidden="1" w:unhideWhenUsed="1"/>
     <w:lsdException w:name="Balloon Text" w:semiHidden="1" w:unhideWhenUsed="1"/>
     <w:lsdException w:name="Table Grid" w:uiPriority="59"/>
     <w:lsdException w:name="Table Theme" w:semiHidden="1" w:unhideWhenUsed="1"/>
@@ -4583,6 +4904,7 @@
   <w:style w:type="character" w:default="1" w:styleId="DefaultParagraphFont">
     <w:name w:val="Default Paragraph Font"/>
     <w:uiPriority w:val="1"/>
+    <w:semiHidden/>
     <w:unhideWhenUsed/>
   </w:style>
   <w:style w:type="table" w:default="1" w:styleId="TableNormal">
@@ -5004,7 +5326,7 @@
 </file>
 
 <file path=customXml/itemProps1.xml><?xml version="1.0" encoding="utf-8"?>
-<ds:datastoreItem xmlns:ds="http://schemas.openxmlformats.org/officeDocument/2006/customXml" ds:itemID="{BE89D03E-CE03-4A4A-9708-18B25972A6EF}">
+<ds:datastoreItem xmlns:ds="http://schemas.openxmlformats.org/officeDocument/2006/customXml" ds:itemID="{C2F5E587-FB8F-4C6F-9433-C4A5A4A8412B}">
   <ds:schemaRefs>
     <ds:schemaRef ds:uri="http://schemas.openxmlformats.org/officeDocument/2006/bibliography"/>
   </ds:schemaRefs>

</xml_diff>

<commit_message>
Functional requirements (QR Code Module Added)
</commit_message>
<xml_diff>
--- a/Functional_Requirements.docx
+++ b/Functional_Requirements.docx
@@ -1053,6 +1053,8 @@
               </w:rPr>
               <w:t>NEW GAME Module</w:t>
             </w:r>
+            <w:bookmarkStart w:id="0" w:name="_GoBack"/>
+            <w:bookmarkEnd w:id="0"/>
           </w:p>
         </w:tc>
         <w:tc>
@@ -1480,6 +1482,208 @@
                 <w:sz w:val="24"/>
                 <w:szCs w:val="24"/>
               </w:rPr>
+              <w:t>QR Code Scan</w:t>
+            </w:r>
+          </w:p>
+        </w:tc>
+        <w:tc>
+          <w:tcPr>
+            <w:tcW w:w="5041" w:type="dxa"/>
+            <w:shd w:val="clear" w:color="auto" w:fill="D6E3BC" w:themeFill="accent3" w:themeFillTint="66"/>
+          </w:tcPr>
+          <w:p>
+            <w:pPr>
+              <w:rPr>
+                <w:rFonts w:ascii="Arial" w:hAnsi="Arial" w:cs="Arial"/>
+                <w:sz w:val="24"/>
+                <w:szCs w:val="24"/>
+              </w:rPr>
+            </w:pPr>
+          </w:p>
+        </w:tc>
+      </w:tr>
+      <w:tr>
+        <w:tc>
+          <w:tcPr>
+            <w:tcW w:w="4985" w:type="dxa"/>
+            <w:shd w:val="clear" w:color="auto" w:fill="auto"/>
+          </w:tcPr>
+          <w:p>
+            <w:pPr>
+              <w:rPr>
+                <w:rFonts w:ascii="Arial" w:hAnsi="Arial" w:cs="Arial"/>
+                <w:sz w:val="24"/>
+                <w:szCs w:val="24"/>
+              </w:rPr>
+            </w:pPr>
+            <w:r>
+              <w:rPr>
+                <w:rFonts w:ascii="Arial" w:hAnsi="Arial" w:cs="Arial"/>
+                <w:sz w:val="24"/>
+                <w:szCs w:val="24"/>
+              </w:rPr>
+              <w:t>QR SCAN CAMERA Module</w:t>
+            </w:r>
+          </w:p>
+        </w:tc>
+        <w:tc>
+          <w:tcPr>
+            <w:tcW w:w="5041" w:type="dxa"/>
+            <w:shd w:val="clear" w:color="auto" w:fill="auto"/>
+          </w:tcPr>
+          <w:p>
+            <w:pPr>
+              <w:rPr>
+                <w:rFonts w:ascii="Arial" w:hAnsi="Arial" w:cs="Arial"/>
+                <w:sz w:val="24"/>
+                <w:szCs w:val="24"/>
+              </w:rPr>
+            </w:pPr>
+            <w:r>
+              <w:rPr>
+                <w:rFonts w:ascii="Arial" w:hAnsi="Arial" w:cs="Arial"/>
+                <w:sz w:val="24"/>
+                <w:szCs w:val="24"/>
+              </w:rPr>
+              <w:t xml:space="preserve">It enables the user to </w:t>
+            </w:r>
+            <w:r>
+              <w:rPr>
+                <w:rFonts w:ascii="Arial" w:hAnsi="Arial" w:cs="Arial"/>
+                <w:sz w:val="24"/>
+                <w:szCs w:val="24"/>
+              </w:rPr>
+              <w:t>scan the QR Code</w:t>
+            </w:r>
+          </w:p>
+        </w:tc>
+      </w:tr>
+      <w:tr>
+        <w:tc>
+          <w:tcPr>
+            <w:tcW w:w="4985" w:type="dxa"/>
+            <w:shd w:val="clear" w:color="auto" w:fill="auto"/>
+          </w:tcPr>
+          <w:p>
+            <w:pPr>
+              <w:rPr>
+                <w:rFonts w:ascii="Arial" w:hAnsi="Arial" w:cs="Arial"/>
+                <w:sz w:val="24"/>
+                <w:szCs w:val="24"/>
+              </w:rPr>
+            </w:pPr>
+            <w:r>
+              <w:rPr>
+                <w:rFonts w:ascii="Arial" w:hAnsi="Arial" w:cs="Arial"/>
+                <w:sz w:val="24"/>
+                <w:szCs w:val="24"/>
+              </w:rPr>
+              <w:t>GO TO CHAPTER Module</w:t>
+            </w:r>
+          </w:p>
+        </w:tc>
+        <w:tc>
+          <w:tcPr>
+            <w:tcW w:w="5041" w:type="dxa"/>
+            <w:shd w:val="clear" w:color="auto" w:fill="auto"/>
+          </w:tcPr>
+          <w:p>
+            <w:pPr>
+              <w:rPr>
+                <w:rFonts w:ascii="Arial" w:hAnsi="Arial" w:cs="Arial"/>
+                <w:sz w:val="24"/>
+                <w:szCs w:val="24"/>
+              </w:rPr>
+            </w:pPr>
+            <w:r>
+              <w:rPr>
+                <w:rFonts w:ascii="Arial" w:hAnsi="Arial" w:cs="Arial"/>
+                <w:sz w:val="24"/>
+                <w:szCs w:val="24"/>
+              </w:rPr>
+              <w:t xml:space="preserve">It enables the user </w:t>
+            </w:r>
+            <w:r>
+              <w:rPr>
+                <w:rFonts w:ascii="Arial" w:hAnsi="Arial" w:cs="Arial"/>
+                <w:sz w:val="24"/>
+                <w:szCs w:val="24"/>
+              </w:rPr>
+              <w:t xml:space="preserve">to proceed playing with the respective chapter of the game </w:t>
+            </w:r>
+          </w:p>
+        </w:tc>
+      </w:tr>
+      <w:tr>
+        <w:tc>
+          <w:tcPr>
+            <w:tcW w:w="4985" w:type="dxa"/>
+            <w:shd w:val="clear" w:color="auto" w:fill="auto"/>
+          </w:tcPr>
+          <w:p>
+            <w:pPr>
+              <w:rPr>
+                <w:rFonts w:ascii="Arial" w:hAnsi="Arial" w:cs="Arial"/>
+                <w:sz w:val="24"/>
+                <w:szCs w:val="24"/>
+              </w:rPr>
+            </w:pPr>
+            <w:r>
+              <w:rPr>
+                <w:rFonts w:ascii="Arial" w:hAnsi="Arial" w:cs="Arial"/>
+                <w:sz w:val="24"/>
+                <w:szCs w:val="24"/>
+              </w:rPr>
+              <w:t>BACK Module</w:t>
+            </w:r>
+          </w:p>
+        </w:tc>
+        <w:tc>
+          <w:tcPr>
+            <w:tcW w:w="5041" w:type="dxa"/>
+            <w:shd w:val="clear" w:color="auto" w:fill="auto"/>
+          </w:tcPr>
+          <w:p>
+            <w:pPr>
+              <w:rPr>
+                <w:rFonts w:ascii="Arial" w:hAnsi="Arial" w:cs="Arial"/>
+                <w:sz w:val="24"/>
+                <w:szCs w:val="24"/>
+              </w:rPr>
+            </w:pPr>
+            <w:r>
+              <w:rPr>
+                <w:rFonts w:ascii="Arial" w:hAnsi="Arial" w:cs="Arial"/>
+                <w:sz w:val="24"/>
+                <w:szCs w:val="24"/>
+              </w:rPr>
+              <w:t>It enables the user to scan the QR Code</w:t>
+            </w:r>
+          </w:p>
+        </w:tc>
+      </w:tr>
+      <w:tr>
+        <w:tc>
+          <w:tcPr>
+            <w:tcW w:w="4985" w:type="dxa"/>
+            <w:shd w:val="clear" w:color="auto" w:fill="D6E3BC" w:themeFill="accent3" w:themeFillTint="66"/>
+          </w:tcPr>
+          <w:p>
+            <w:pPr>
+              <w:rPr>
+                <w:rFonts w:ascii="Arial" w:hAnsi="Arial" w:cs="Arial"/>
+                <w:b/>
+                <w:sz w:val="24"/>
+                <w:szCs w:val="24"/>
+              </w:rPr>
+            </w:pPr>
+            <w:r>
+              <w:rPr>
+                <w:rFonts w:ascii="Arial" w:hAnsi="Arial" w:cs="Arial"/>
+                <w:b/>
+                <w:sz w:val="24"/>
+                <w:szCs w:val="24"/>
+              </w:rPr>
               <w:t>Dialogue Screen</w:t>
             </w:r>
           </w:p>
@@ -1946,47 +2150,32 @@
                 <w:sz w:val="24"/>
                 <w:szCs w:val="24"/>
               </w:rPr>
-              <w:t xml:space="preserve">user to heal the </w:t>
-            </w:r>
-            <w:r>
-              <w:rPr>
-                <w:rFonts w:ascii="Arial" w:hAnsi="Arial" w:cs="Arial"/>
-                <w:sz w:val="24"/>
-                <w:szCs w:val="24"/>
-              </w:rPr>
-              <w:t>his/her</w:t>
-            </w:r>
-            <w:r>
-              <w:rPr>
-                <w:rFonts w:ascii="Arial" w:hAnsi="Arial" w:cs="Arial"/>
-                <w:sz w:val="24"/>
-                <w:szCs w:val="24"/>
-              </w:rPr>
-              <w:t xml:space="preserve"> character</w:t>
-            </w:r>
-          </w:p>
-        </w:tc>
-      </w:tr>
-      <w:tr>
-        <w:tc>
-          <w:tcPr>
-            <w:tcW w:w="4985" w:type="dxa"/>
-            <w:shd w:val="clear" w:color="auto" w:fill="auto"/>
-          </w:tcPr>
-          <w:p>
-            <w:pPr>
-              <w:rPr>
-                <w:rFonts w:ascii="Arial" w:hAnsi="Arial" w:cs="Arial"/>
-                <w:sz w:val="24"/>
-                <w:szCs w:val="24"/>
-              </w:rPr>
-            </w:pPr>
-            <w:r>
-              <w:rPr>
-                <w:rFonts w:ascii="Arial" w:hAnsi="Arial" w:cs="Arial"/>
-                <w:sz w:val="24"/>
-                <w:szCs w:val="24"/>
-              </w:rPr>
+              <w:t>user to heal the his/her character</w:t>
+            </w:r>
+          </w:p>
+        </w:tc>
+      </w:tr>
+      <w:tr>
+        <w:tc>
+          <w:tcPr>
+            <w:tcW w:w="4985" w:type="dxa"/>
+            <w:shd w:val="clear" w:color="auto" w:fill="auto"/>
+          </w:tcPr>
+          <w:p>
+            <w:pPr>
+              <w:rPr>
+                <w:rFonts w:ascii="Arial" w:hAnsi="Arial" w:cs="Arial"/>
+                <w:sz w:val="24"/>
+                <w:szCs w:val="24"/>
+              </w:rPr>
+            </w:pPr>
+            <w:r>
+              <w:rPr>
+                <w:rFonts w:ascii="Arial" w:hAnsi="Arial" w:cs="Arial"/>
+                <w:sz w:val="24"/>
+                <w:szCs w:val="24"/>
+              </w:rPr>
+              <w:lastRenderedPageBreak/>
               <w:t>QUESTIONAIRE BOX Module</w:t>
             </w:r>
           </w:p>
@@ -2133,7 +2322,6 @@
                 <w:sz w:val="24"/>
                 <w:szCs w:val="24"/>
               </w:rPr>
-              <w:lastRenderedPageBreak/>
               <w:t>Pause Menu</w:t>
             </w:r>
           </w:p>
@@ -3889,15 +4077,7 @@
                 <w:sz w:val="24"/>
                 <w:szCs w:val="24"/>
               </w:rPr>
-              <w:t>It enables user to clear</w:t>
-            </w:r>
-            <w:r>
-              <w:rPr>
-                <w:rFonts w:ascii="Arial" w:hAnsi="Arial" w:cs="Arial"/>
-                <w:sz w:val="24"/>
-                <w:szCs w:val="24"/>
-              </w:rPr>
-              <w:t xml:space="preserve"> </w:t>
+              <w:t xml:space="preserve">It enables user to clear </w:t>
             </w:r>
             <w:proofErr w:type="spellStart"/>
             <w:r>
@@ -3940,142 +4120,78 @@
                 <w:sz w:val="24"/>
                 <w:szCs w:val="24"/>
               </w:rPr>
-              <w:t xml:space="preserve">CLEAR </w:t>
-            </w:r>
-            <w:r>
-              <w:rPr>
-                <w:rFonts w:ascii="Arial" w:hAnsi="Arial" w:cs="Arial"/>
-                <w:sz w:val="24"/>
-                <w:szCs w:val="24"/>
-              </w:rPr>
-              <w:t xml:space="preserve">MEMORY MATCH </w:t>
-            </w:r>
-            <w:r>
-              <w:rPr>
-                <w:rFonts w:ascii="Arial" w:hAnsi="Arial" w:cs="Arial"/>
-                <w:sz w:val="24"/>
-                <w:szCs w:val="24"/>
-              </w:rPr>
-              <w:t>DATA Module</w:t>
-            </w:r>
-          </w:p>
-        </w:tc>
-        <w:tc>
-          <w:tcPr>
-            <w:tcW w:w="5041" w:type="dxa"/>
-            <w:shd w:val="clear" w:color="auto" w:fill="auto"/>
-          </w:tcPr>
-          <w:p>
-            <w:pPr>
-              <w:rPr>
-                <w:rFonts w:ascii="Arial" w:hAnsi="Arial" w:cs="Arial"/>
-                <w:sz w:val="24"/>
-                <w:szCs w:val="24"/>
-              </w:rPr>
-            </w:pPr>
-            <w:r>
-              <w:rPr>
-                <w:rFonts w:ascii="Arial" w:hAnsi="Arial" w:cs="Arial"/>
-                <w:sz w:val="24"/>
-                <w:szCs w:val="24"/>
-              </w:rPr>
-              <w:t xml:space="preserve">It enables user to clear </w:t>
-            </w:r>
-            <w:r>
-              <w:rPr>
-                <w:rFonts w:ascii="Arial" w:hAnsi="Arial" w:cs="Arial"/>
-                <w:sz w:val="24"/>
-                <w:szCs w:val="24"/>
-              </w:rPr>
-              <w:t>Memory Match’s</w:t>
-            </w:r>
-            <w:r>
-              <w:rPr>
-                <w:rFonts w:ascii="Arial" w:hAnsi="Arial" w:cs="Arial"/>
-                <w:sz w:val="24"/>
-                <w:szCs w:val="24"/>
-              </w:rPr>
-              <w:t xml:space="preserve"> save data</w:t>
-            </w:r>
-          </w:p>
-        </w:tc>
-      </w:tr>
-      <w:tr>
-        <w:tc>
-          <w:tcPr>
-            <w:tcW w:w="4985" w:type="dxa"/>
-            <w:shd w:val="clear" w:color="auto" w:fill="auto"/>
-          </w:tcPr>
-          <w:p>
-            <w:pPr>
-              <w:rPr>
-                <w:rFonts w:ascii="Arial" w:hAnsi="Arial" w:cs="Arial"/>
-                <w:sz w:val="24"/>
-                <w:szCs w:val="24"/>
-              </w:rPr>
-            </w:pPr>
-            <w:r>
-              <w:rPr>
-                <w:rFonts w:ascii="Arial" w:hAnsi="Arial" w:cs="Arial"/>
-                <w:sz w:val="24"/>
-                <w:szCs w:val="24"/>
-              </w:rPr>
-              <w:t xml:space="preserve">CLEAR </w:t>
-            </w:r>
-            <w:r>
-              <w:rPr>
-                <w:rFonts w:ascii="Arial" w:hAnsi="Arial" w:cs="Arial"/>
-                <w:sz w:val="24"/>
-                <w:szCs w:val="24"/>
-              </w:rPr>
-              <w:t xml:space="preserve">QUOTATION EXAM </w:t>
-            </w:r>
-            <w:r>
-              <w:rPr>
-                <w:rFonts w:ascii="Arial" w:hAnsi="Arial" w:cs="Arial"/>
-                <w:sz w:val="24"/>
-                <w:szCs w:val="24"/>
-              </w:rPr>
-              <w:t>DATA Module</w:t>
-            </w:r>
-          </w:p>
-        </w:tc>
-        <w:tc>
-          <w:tcPr>
-            <w:tcW w:w="5041" w:type="dxa"/>
-            <w:shd w:val="clear" w:color="auto" w:fill="auto"/>
-          </w:tcPr>
-          <w:p>
-            <w:pPr>
-              <w:rPr>
-                <w:rFonts w:ascii="Arial" w:hAnsi="Arial" w:cs="Arial"/>
-                <w:sz w:val="24"/>
-                <w:szCs w:val="24"/>
-              </w:rPr>
-            </w:pPr>
-            <w:r>
-              <w:rPr>
-                <w:rFonts w:ascii="Arial" w:hAnsi="Arial" w:cs="Arial"/>
-                <w:sz w:val="24"/>
-                <w:szCs w:val="24"/>
-              </w:rPr>
-              <w:t xml:space="preserve">It enables user to clear </w:t>
-            </w:r>
-            <w:r>
-              <w:rPr>
-                <w:rFonts w:ascii="Arial" w:hAnsi="Arial" w:cs="Arial"/>
-                <w:sz w:val="24"/>
-                <w:szCs w:val="24"/>
-              </w:rPr>
-              <w:t>Quotation Exam’s</w:t>
-            </w:r>
-            <w:r>
-              <w:rPr>
-                <w:rFonts w:ascii="Arial" w:hAnsi="Arial" w:cs="Arial"/>
-                <w:sz w:val="24"/>
-                <w:szCs w:val="24"/>
-              </w:rPr>
-              <w:t xml:space="preserve"> save data</w:t>
+              <w:t>CLEAR MEMORY MATCH DATA Module</w:t>
+            </w:r>
+          </w:p>
+        </w:tc>
+        <w:tc>
+          <w:tcPr>
+            <w:tcW w:w="5041" w:type="dxa"/>
+            <w:shd w:val="clear" w:color="auto" w:fill="auto"/>
+          </w:tcPr>
+          <w:p>
+            <w:pPr>
+              <w:rPr>
+                <w:rFonts w:ascii="Arial" w:hAnsi="Arial" w:cs="Arial"/>
+                <w:sz w:val="24"/>
+                <w:szCs w:val="24"/>
+              </w:rPr>
+            </w:pPr>
+            <w:r>
+              <w:rPr>
+                <w:rFonts w:ascii="Arial" w:hAnsi="Arial" w:cs="Arial"/>
+                <w:sz w:val="24"/>
+                <w:szCs w:val="24"/>
+              </w:rPr>
+              <w:t>It enables user to clear Memory Match’s save data</w:t>
+            </w:r>
+          </w:p>
+        </w:tc>
+      </w:tr>
+      <w:tr>
+        <w:tc>
+          <w:tcPr>
+            <w:tcW w:w="4985" w:type="dxa"/>
+            <w:shd w:val="clear" w:color="auto" w:fill="auto"/>
+          </w:tcPr>
+          <w:p>
+            <w:pPr>
+              <w:rPr>
+                <w:rFonts w:ascii="Arial" w:hAnsi="Arial" w:cs="Arial"/>
+                <w:sz w:val="24"/>
+                <w:szCs w:val="24"/>
+              </w:rPr>
+            </w:pPr>
+            <w:r>
+              <w:rPr>
+                <w:rFonts w:ascii="Arial" w:hAnsi="Arial" w:cs="Arial"/>
+                <w:sz w:val="24"/>
+                <w:szCs w:val="24"/>
+              </w:rPr>
+              <w:t>CLEAR QUOTATION EXAM DATA Module</w:t>
+            </w:r>
+          </w:p>
+        </w:tc>
+        <w:tc>
+          <w:tcPr>
+            <w:tcW w:w="5041" w:type="dxa"/>
+            <w:shd w:val="clear" w:color="auto" w:fill="auto"/>
+          </w:tcPr>
+          <w:p>
+            <w:pPr>
+              <w:rPr>
+                <w:rFonts w:ascii="Arial" w:hAnsi="Arial" w:cs="Arial"/>
+                <w:sz w:val="24"/>
+                <w:szCs w:val="24"/>
+              </w:rPr>
+            </w:pPr>
+            <w:r>
+              <w:rPr>
+                <w:rFonts w:ascii="Arial" w:hAnsi="Arial" w:cs="Arial"/>
+                <w:sz w:val="24"/>
+                <w:szCs w:val="24"/>
+              </w:rPr>
+              <w:t>It enables user to clear Quotation Exam’s save data</w:t>
             </w:r>
           </w:p>
         </w:tc>
@@ -4181,8 +4297,6 @@
       <w:r>
         <w:br w:type="page"/>
       </w:r>
-      <w:bookmarkStart w:id="0" w:name="_GoBack"/>
-      <w:bookmarkEnd w:id="0"/>
     </w:p>
     <w:tbl>
       <w:tblPr>
@@ -5326,7 +5440,7 @@
 </file>
 
 <file path=customXml/itemProps1.xml><?xml version="1.0" encoding="utf-8"?>
-<ds:datastoreItem xmlns:ds="http://schemas.openxmlformats.org/officeDocument/2006/customXml" ds:itemID="{C2F5E587-FB8F-4C6F-9433-C4A5A4A8412B}">
+<ds:datastoreItem xmlns:ds="http://schemas.openxmlformats.org/officeDocument/2006/customXml" ds:itemID="{38D08752-2795-4B17-A546-6FA45E87792E}">
   <ds:schemaRefs>
     <ds:schemaRef ds:uri="http://schemas.openxmlformats.org/officeDocument/2006/bibliography"/>
   </ds:schemaRefs>

</xml_diff>

<commit_message>
Updated SRS (Wireframes) and Functional Requirements (Modules)
</commit_message>
<xml_diff>
--- a/Functional_Requirements.docx
+++ b/Functional_Requirements.docx
@@ -576,14 +576,32 @@
                 <w:szCs w:val="24"/>
               </w:rPr>
             </w:pPr>
-            <w:r>
-              <w:rPr>
-                <w:rFonts w:ascii="Arial" w:hAnsi="Arial" w:cs="Arial"/>
-                <w:sz w:val="24"/>
-                <w:szCs w:val="24"/>
-              </w:rPr>
-              <w:t>It enables the user to start the game and proceed to the mode select menu</w:t>
-            </w:r>
+            <w:bookmarkStart w:id="0" w:name="_Hlk528706877"/>
+            <w:r>
+              <w:rPr>
+                <w:rFonts w:ascii="Arial" w:hAnsi="Arial" w:cs="Arial"/>
+                <w:sz w:val="24"/>
+                <w:szCs w:val="24"/>
+              </w:rPr>
+              <w:t>It enables the user to start the game and proceed to</w:t>
+            </w:r>
+            <w:r>
+              <w:rPr>
+                <w:rFonts w:ascii="Arial" w:hAnsi="Arial" w:cs="Arial"/>
+                <w:sz w:val="24"/>
+                <w:szCs w:val="24"/>
+              </w:rPr>
+              <w:t xml:space="preserve"> enter your name menu and then to</w:t>
+            </w:r>
+            <w:r>
+              <w:rPr>
+                <w:rFonts w:ascii="Arial" w:hAnsi="Arial" w:cs="Arial"/>
+                <w:sz w:val="24"/>
+                <w:szCs w:val="24"/>
+              </w:rPr>
+              <w:t xml:space="preserve"> mode select menu</w:t>
+            </w:r>
+            <w:bookmarkEnd w:id="0"/>
           </w:p>
         </w:tc>
       </w:tr>
@@ -665,6 +683,7 @@
                 <w:szCs w:val="24"/>
               </w:rPr>
             </w:pPr>
+            <w:bookmarkStart w:id="1" w:name="_Hlk528706987"/>
             <w:r>
               <w:rPr>
                 <w:rFonts w:ascii="Arial" w:hAnsi="Arial" w:cs="Arial"/>
@@ -697,23 +716,25 @@
               </w:rPr>
               <w:t>enter to the main game</w:t>
             </w:r>
-          </w:p>
-        </w:tc>
-      </w:tr>
-      <w:tr>
-        <w:tc>
-          <w:tcPr>
-            <w:tcW w:w="4985" w:type="dxa"/>
-            <w:shd w:val="clear" w:color="auto" w:fill="auto"/>
-          </w:tcPr>
-          <w:p>
-            <w:pPr>
-              <w:rPr>
-                <w:rFonts w:ascii="Arial" w:hAnsi="Arial" w:cs="Arial"/>
-                <w:sz w:val="24"/>
-                <w:szCs w:val="24"/>
-              </w:rPr>
-            </w:pPr>
+            <w:bookmarkEnd w:id="1"/>
+          </w:p>
+        </w:tc>
+      </w:tr>
+      <w:tr>
+        <w:tc>
+          <w:tcPr>
+            <w:tcW w:w="4985" w:type="dxa"/>
+            <w:shd w:val="clear" w:color="auto" w:fill="auto"/>
+          </w:tcPr>
+          <w:p>
+            <w:pPr>
+              <w:rPr>
+                <w:rFonts w:ascii="Arial" w:hAnsi="Arial" w:cs="Arial"/>
+                <w:sz w:val="24"/>
+                <w:szCs w:val="24"/>
+              </w:rPr>
+            </w:pPr>
+            <w:bookmarkStart w:id="2" w:name="_Hlk528706995"/>
             <w:r>
               <w:rPr>
                 <w:rFonts w:ascii="Arial" w:hAnsi="Arial" w:cs="Arial"/>
@@ -772,6 +793,7 @@
           </w:p>
         </w:tc>
       </w:tr>
+      <w:bookmarkEnd w:id="2"/>
       <w:tr>
         <w:tc>
           <w:tcPr>
@@ -1053,8 +1075,6 @@
               </w:rPr>
               <w:t>NEW GAME Module</w:t>
             </w:r>
-            <w:bookmarkStart w:id="0" w:name="_GoBack"/>
-            <w:bookmarkEnd w:id="0"/>
           </w:p>
         </w:tc>
         <w:tc>
@@ -1119,6 +1139,7 @@
                 <w:szCs w:val="24"/>
               </w:rPr>
             </w:pPr>
+            <w:bookmarkStart w:id="3" w:name="_GoBack" w:colFirst="1" w:colLast="1"/>
             <w:r>
               <w:rPr>
                 <w:rFonts w:ascii="Arial" w:hAnsi="Arial" w:cs="Arial"/>
@@ -1177,6 +1198,7 @@
           </w:p>
         </w:tc>
       </w:tr>
+      <w:bookmarkEnd w:id="3"/>
       <w:tr>
         <w:tc>
           <w:tcPr>
@@ -1482,7 +1504,7 @@
                 <w:sz w:val="24"/>
                 <w:szCs w:val="24"/>
               </w:rPr>
-              <w:t>QR Code Scan</w:t>
+              <w:t>Dialogue Screen</w:t>
             </w:r>
           </w:p>
         </w:tc>
@@ -1522,142 +1544,174 @@
                 <w:sz w:val="24"/>
                 <w:szCs w:val="24"/>
               </w:rPr>
-              <w:t>QR SCAN CAMERA Module</w:t>
-            </w:r>
-          </w:p>
-        </w:tc>
-        <w:tc>
-          <w:tcPr>
-            <w:tcW w:w="5041" w:type="dxa"/>
-            <w:shd w:val="clear" w:color="auto" w:fill="auto"/>
-          </w:tcPr>
-          <w:p>
-            <w:pPr>
-              <w:rPr>
-                <w:rFonts w:ascii="Arial" w:hAnsi="Arial" w:cs="Arial"/>
-                <w:sz w:val="24"/>
-                <w:szCs w:val="24"/>
-              </w:rPr>
-            </w:pPr>
-            <w:r>
-              <w:rPr>
-                <w:rFonts w:ascii="Arial" w:hAnsi="Arial" w:cs="Arial"/>
-                <w:sz w:val="24"/>
-                <w:szCs w:val="24"/>
-              </w:rPr>
-              <w:t xml:space="preserve">It enables the user to </w:t>
-            </w:r>
-            <w:r>
-              <w:rPr>
-                <w:rFonts w:ascii="Arial" w:hAnsi="Arial" w:cs="Arial"/>
-                <w:sz w:val="24"/>
-                <w:szCs w:val="24"/>
-              </w:rPr>
-              <w:t>scan the QR Code</w:t>
-            </w:r>
-          </w:p>
-        </w:tc>
-      </w:tr>
-      <w:tr>
-        <w:tc>
-          <w:tcPr>
-            <w:tcW w:w="4985" w:type="dxa"/>
-            <w:shd w:val="clear" w:color="auto" w:fill="auto"/>
-          </w:tcPr>
-          <w:p>
-            <w:pPr>
-              <w:rPr>
-                <w:rFonts w:ascii="Arial" w:hAnsi="Arial" w:cs="Arial"/>
-                <w:sz w:val="24"/>
-                <w:szCs w:val="24"/>
-              </w:rPr>
-            </w:pPr>
-            <w:r>
-              <w:rPr>
-                <w:rFonts w:ascii="Arial" w:hAnsi="Arial" w:cs="Arial"/>
-                <w:sz w:val="24"/>
-                <w:szCs w:val="24"/>
-              </w:rPr>
-              <w:t>GO TO CHAPTER Module</w:t>
-            </w:r>
-          </w:p>
-        </w:tc>
-        <w:tc>
-          <w:tcPr>
-            <w:tcW w:w="5041" w:type="dxa"/>
-            <w:shd w:val="clear" w:color="auto" w:fill="auto"/>
-          </w:tcPr>
-          <w:p>
-            <w:pPr>
-              <w:rPr>
-                <w:rFonts w:ascii="Arial" w:hAnsi="Arial" w:cs="Arial"/>
-                <w:sz w:val="24"/>
-                <w:szCs w:val="24"/>
-              </w:rPr>
-            </w:pPr>
-            <w:r>
-              <w:rPr>
-                <w:rFonts w:ascii="Arial" w:hAnsi="Arial" w:cs="Arial"/>
-                <w:sz w:val="24"/>
-                <w:szCs w:val="24"/>
-              </w:rPr>
-              <w:t xml:space="preserve">It enables the user </w:t>
-            </w:r>
-            <w:r>
-              <w:rPr>
-                <w:rFonts w:ascii="Arial" w:hAnsi="Arial" w:cs="Arial"/>
-                <w:sz w:val="24"/>
-                <w:szCs w:val="24"/>
-              </w:rPr>
-              <w:t xml:space="preserve">to proceed playing with the respective chapter of the game </w:t>
-            </w:r>
-          </w:p>
-        </w:tc>
-      </w:tr>
-      <w:tr>
-        <w:tc>
-          <w:tcPr>
-            <w:tcW w:w="4985" w:type="dxa"/>
-            <w:shd w:val="clear" w:color="auto" w:fill="auto"/>
-          </w:tcPr>
-          <w:p>
-            <w:pPr>
-              <w:rPr>
-                <w:rFonts w:ascii="Arial" w:hAnsi="Arial" w:cs="Arial"/>
-                <w:sz w:val="24"/>
-                <w:szCs w:val="24"/>
-              </w:rPr>
-            </w:pPr>
-            <w:r>
-              <w:rPr>
-                <w:rFonts w:ascii="Arial" w:hAnsi="Arial" w:cs="Arial"/>
-                <w:sz w:val="24"/>
-                <w:szCs w:val="24"/>
-              </w:rPr>
-              <w:t>BACK Module</w:t>
-            </w:r>
-          </w:p>
-        </w:tc>
-        <w:tc>
-          <w:tcPr>
-            <w:tcW w:w="5041" w:type="dxa"/>
-            <w:shd w:val="clear" w:color="auto" w:fill="auto"/>
-          </w:tcPr>
-          <w:p>
-            <w:pPr>
-              <w:rPr>
-                <w:rFonts w:ascii="Arial" w:hAnsi="Arial" w:cs="Arial"/>
-                <w:sz w:val="24"/>
-                <w:szCs w:val="24"/>
-              </w:rPr>
-            </w:pPr>
-            <w:r>
-              <w:rPr>
-                <w:rFonts w:ascii="Arial" w:hAnsi="Arial" w:cs="Arial"/>
-                <w:sz w:val="24"/>
-                <w:szCs w:val="24"/>
-              </w:rPr>
-              <w:t>It enables the user to scan the QR Code</w:t>
+              <w:t>PAUSE Module</w:t>
+            </w:r>
+          </w:p>
+        </w:tc>
+        <w:tc>
+          <w:tcPr>
+            <w:tcW w:w="5041" w:type="dxa"/>
+            <w:shd w:val="clear" w:color="auto" w:fill="auto"/>
+          </w:tcPr>
+          <w:p>
+            <w:pPr>
+              <w:rPr>
+                <w:rFonts w:ascii="Arial" w:hAnsi="Arial" w:cs="Arial"/>
+                <w:sz w:val="24"/>
+                <w:szCs w:val="24"/>
+              </w:rPr>
+            </w:pPr>
+            <w:r>
+              <w:rPr>
+                <w:rFonts w:ascii="Arial" w:hAnsi="Arial" w:cs="Arial"/>
+                <w:sz w:val="24"/>
+                <w:szCs w:val="24"/>
+              </w:rPr>
+              <w:t>It enable</w:t>
+            </w:r>
+            <w:r>
+              <w:rPr>
+                <w:rFonts w:ascii="Arial" w:hAnsi="Arial" w:cs="Arial"/>
+                <w:sz w:val="24"/>
+                <w:szCs w:val="24"/>
+              </w:rPr>
+              <w:t>s</w:t>
+            </w:r>
+            <w:r>
+              <w:rPr>
+                <w:rFonts w:ascii="Arial" w:hAnsi="Arial" w:cs="Arial"/>
+                <w:sz w:val="24"/>
+                <w:szCs w:val="24"/>
+              </w:rPr>
+              <w:t xml:space="preserve"> the user to </w:t>
+            </w:r>
+            <w:r>
+              <w:rPr>
+                <w:rFonts w:ascii="Arial" w:hAnsi="Arial" w:cs="Arial"/>
+                <w:sz w:val="24"/>
+                <w:szCs w:val="24"/>
+              </w:rPr>
+              <w:t xml:space="preserve">pause the game </w:t>
+            </w:r>
+          </w:p>
+        </w:tc>
+      </w:tr>
+      <w:tr>
+        <w:tc>
+          <w:tcPr>
+            <w:tcW w:w="4985" w:type="dxa"/>
+            <w:shd w:val="clear" w:color="auto" w:fill="auto"/>
+          </w:tcPr>
+          <w:p>
+            <w:pPr>
+              <w:rPr>
+                <w:rFonts w:ascii="Arial" w:hAnsi="Arial" w:cs="Arial"/>
+                <w:sz w:val="24"/>
+                <w:szCs w:val="24"/>
+              </w:rPr>
+            </w:pPr>
+            <w:r>
+              <w:rPr>
+                <w:rFonts w:ascii="Arial" w:hAnsi="Arial" w:cs="Arial"/>
+                <w:sz w:val="24"/>
+                <w:szCs w:val="24"/>
+              </w:rPr>
+              <w:t>SKIP Module</w:t>
+            </w:r>
+          </w:p>
+        </w:tc>
+        <w:tc>
+          <w:tcPr>
+            <w:tcW w:w="5041" w:type="dxa"/>
+            <w:shd w:val="clear" w:color="auto" w:fill="auto"/>
+          </w:tcPr>
+          <w:p>
+            <w:pPr>
+              <w:rPr>
+                <w:rFonts w:ascii="Arial" w:hAnsi="Arial" w:cs="Arial"/>
+                <w:sz w:val="24"/>
+                <w:szCs w:val="24"/>
+              </w:rPr>
+            </w:pPr>
+            <w:r>
+              <w:rPr>
+                <w:rFonts w:ascii="Arial" w:hAnsi="Arial" w:cs="Arial"/>
+                <w:sz w:val="24"/>
+                <w:szCs w:val="24"/>
+              </w:rPr>
+              <w:t>It enable</w:t>
+            </w:r>
+            <w:r>
+              <w:rPr>
+                <w:rFonts w:ascii="Arial" w:hAnsi="Arial" w:cs="Arial"/>
+                <w:sz w:val="24"/>
+                <w:szCs w:val="24"/>
+              </w:rPr>
+              <w:t>s</w:t>
+            </w:r>
+            <w:r>
+              <w:rPr>
+                <w:rFonts w:ascii="Arial" w:hAnsi="Arial" w:cs="Arial"/>
+                <w:sz w:val="24"/>
+                <w:szCs w:val="24"/>
+              </w:rPr>
+              <w:t xml:space="preserve"> the </w:t>
+            </w:r>
+            <w:r>
+              <w:rPr>
+                <w:rFonts w:ascii="Arial" w:hAnsi="Arial" w:cs="Arial"/>
+                <w:sz w:val="24"/>
+                <w:szCs w:val="24"/>
+              </w:rPr>
+              <w:t>user to skip the dialogue and engage battle right away</w:t>
+            </w:r>
+          </w:p>
+        </w:tc>
+      </w:tr>
+      <w:tr>
+        <w:tc>
+          <w:tcPr>
+            <w:tcW w:w="4985" w:type="dxa"/>
+            <w:shd w:val="clear" w:color="auto" w:fill="auto"/>
+          </w:tcPr>
+          <w:p>
+            <w:pPr>
+              <w:rPr>
+                <w:rFonts w:ascii="Arial" w:hAnsi="Arial" w:cs="Arial"/>
+                <w:sz w:val="24"/>
+                <w:szCs w:val="24"/>
+              </w:rPr>
+            </w:pPr>
+            <w:r>
+              <w:rPr>
+                <w:rFonts w:ascii="Arial" w:hAnsi="Arial" w:cs="Arial"/>
+                <w:sz w:val="24"/>
+                <w:szCs w:val="24"/>
+              </w:rPr>
+              <w:t>TAP THE DIALOGUE BOX Module</w:t>
+            </w:r>
+          </w:p>
+        </w:tc>
+        <w:tc>
+          <w:tcPr>
+            <w:tcW w:w="5041" w:type="dxa"/>
+            <w:shd w:val="clear" w:color="auto" w:fill="auto"/>
+          </w:tcPr>
+          <w:p>
+            <w:pPr>
+              <w:rPr>
+                <w:rFonts w:ascii="Arial" w:hAnsi="Arial" w:cs="Arial"/>
+                <w:sz w:val="24"/>
+                <w:szCs w:val="24"/>
+              </w:rPr>
+            </w:pPr>
+            <w:r>
+              <w:rPr>
+                <w:rFonts w:ascii="Arial" w:hAnsi="Arial" w:cs="Arial"/>
+                <w:sz w:val="24"/>
+                <w:szCs w:val="24"/>
+              </w:rPr>
+              <w:t>It enables the user to proceed the with the dialogue</w:t>
             </w:r>
           </w:p>
         </w:tc>
@@ -1684,7 +1738,7 @@
                 <w:sz w:val="24"/>
                 <w:szCs w:val="24"/>
               </w:rPr>
-              <w:t>Dialogue Screen</w:t>
+              <w:t>Battle Screen</w:t>
             </w:r>
           </w:p>
         </w:tc>
@@ -1714,6 +1768,7 @@
             <w:pPr>
               <w:rPr>
                 <w:rFonts w:ascii="Arial" w:hAnsi="Arial" w:cs="Arial"/>
+                <w:b/>
                 <w:sz w:val="24"/>
                 <w:szCs w:val="24"/>
               </w:rPr>
@@ -1796,7 +1851,7 @@
                 <w:sz w:val="24"/>
                 <w:szCs w:val="24"/>
               </w:rPr>
-              <w:t>SKIP Module</w:t>
+              <w:t>ATTACK Module</w:t>
             </w:r>
           </w:p>
         </w:tc>
@@ -1843,55 +1898,248 @@
                 <w:sz w:val="24"/>
                 <w:szCs w:val="24"/>
               </w:rPr>
-              <w:t>user to skip the dialogue and engage battle right away</w:t>
-            </w:r>
-          </w:p>
-        </w:tc>
-      </w:tr>
-      <w:tr>
-        <w:tc>
-          <w:tcPr>
-            <w:tcW w:w="4985" w:type="dxa"/>
-            <w:shd w:val="clear" w:color="auto" w:fill="auto"/>
-          </w:tcPr>
-          <w:p>
-            <w:pPr>
-              <w:rPr>
-                <w:rFonts w:ascii="Arial" w:hAnsi="Arial" w:cs="Arial"/>
-                <w:sz w:val="24"/>
-                <w:szCs w:val="24"/>
-              </w:rPr>
-            </w:pPr>
-            <w:r>
-              <w:rPr>
-                <w:rFonts w:ascii="Arial" w:hAnsi="Arial" w:cs="Arial"/>
-                <w:sz w:val="24"/>
-                <w:szCs w:val="24"/>
-              </w:rPr>
-              <w:t>TAP THE DIALOGUE BOX Module</w:t>
-            </w:r>
-          </w:p>
-        </w:tc>
-        <w:tc>
-          <w:tcPr>
-            <w:tcW w:w="5041" w:type="dxa"/>
-            <w:shd w:val="clear" w:color="auto" w:fill="auto"/>
-          </w:tcPr>
-          <w:p>
-            <w:pPr>
-              <w:rPr>
-                <w:rFonts w:ascii="Arial" w:hAnsi="Arial" w:cs="Arial"/>
-                <w:sz w:val="24"/>
-                <w:szCs w:val="24"/>
-              </w:rPr>
-            </w:pPr>
-            <w:r>
-              <w:rPr>
-                <w:rFonts w:ascii="Arial" w:hAnsi="Arial" w:cs="Arial"/>
-                <w:sz w:val="24"/>
-                <w:szCs w:val="24"/>
-              </w:rPr>
-              <w:t>It enables the user to proceed the with the dialogue</w:t>
+              <w:t>user to damage the enemy</w:t>
+            </w:r>
+          </w:p>
+        </w:tc>
+      </w:tr>
+      <w:tr>
+        <w:tc>
+          <w:tcPr>
+            <w:tcW w:w="4985" w:type="dxa"/>
+            <w:shd w:val="clear" w:color="auto" w:fill="auto"/>
+          </w:tcPr>
+          <w:p>
+            <w:pPr>
+              <w:rPr>
+                <w:rFonts w:ascii="Arial" w:hAnsi="Arial" w:cs="Arial"/>
+                <w:sz w:val="24"/>
+                <w:szCs w:val="24"/>
+              </w:rPr>
+            </w:pPr>
+            <w:r>
+              <w:rPr>
+                <w:rFonts w:ascii="Arial" w:hAnsi="Arial" w:cs="Arial"/>
+                <w:sz w:val="24"/>
+                <w:szCs w:val="24"/>
+              </w:rPr>
+              <w:t>HEAL Module</w:t>
+            </w:r>
+          </w:p>
+        </w:tc>
+        <w:tc>
+          <w:tcPr>
+            <w:tcW w:w="5041" w:type="dxa"/>
+            <w:shd w:val="clear" w:color="auto" w:fill="auto"/>
+          </w:tcPr>
+          <w:p>
+            <w:pPr>
+              <w:rPr>
+                <w:rFonts w:ascii="Arial" w:hAnsi="Arial" w:cs="Arial"/>
+                <w:sz w:val="24"/>
+                <w:szCs w:val="24"/>
+              </w:rPr>
+            </w:pPr>
+            <w:r>
+              <w:rPr>
+                <w:rFonts w:ascii="Arial" w:hAnsi="Arial" w:cs="Arial"/>
+                <w:sz w:val="24"/>
+                <w:szCs w:val="24"/>
+              </w:rPr>
+              <w:t>It enable</w:t>
+            </w:r>
+            <w:r>
+              <w:rPr>
+                <w:rFonts w:ascii="Arial" w:hAnsi="Arial" w:cs="Arial"/>
+                <w:sz w:val="24"/>
+                <w:szCs w:val="24"/>
+              </w:rPr>
+              <w:t>s</w:t>
+            </w:r>
+            <w:r>
+              <w:rPr>
+                <w:rFonts w:ascii="Arial" w:hAnsi="Arial" w:cs="Arial"/>
+                <w:sz w:val="24"/>
+                <w:szCs w:val="24"/>
+              </w:rPr>
+              <w:t xml:space="preserve"> the </w:t>
+            </w:r>
+            <w:r>
+              <w:rPr>
+                <w:rFonts w:ascii="Arial" w:hAnsi="Arial" w:cs="Arial"/>
+                <w:sz w:val="24"/>
+                <w:szCs w:val="24"/>
+              </w:rPr>
+              <w:t xml:space="preserve">user to heal the </w:t>
+            </w:r>
+            <w:r>
+              <w:rPr>
+                <w:rFonts w:ascii="Arial" w:hAnsi="Arial" w:cs="Arial"/>
+                <w:sz w:val="24"/>
+                <w:szCs w:val="24"/>
+              </w:rPr>
+              <w:t>his/her</w:t>
+            </w:r>
+            <w:r>
+              <w:rPr>
+                <w:rFonts w:ascii="Arial" w:hAnsi="Arial" w:cs="Arial"/>
+                <w:sz w:val="24"/>
+                <w:szCs w:val="24"/>
+              </w:rPr>
+              <w:t xml:space="preserve"> character</w:t>
+            </w:r>
+          </w:p>
+        </w:tc>
+      </w:tr>
+      <w:tr>
+        <w:tc>
+          <w:tcPr>
+            <w:tcW w:w="4985" w:type="dxa"/>
+            <w:shd w:val="clear" w:color="auto" w:fill="auto"/>
+          </w:tcPr>
+          <w:p>
+            <w:pPr>
+              <w:rPr>
+                <w:rFonts w:ascii="Arial" w:hAnsi="Arial" w:cs="Arial"/>
+                <w:sz w:val="24"/>
+                <w:szCs w:val="24"/>
+              </w:rPr>
+            </w:pPr>
+            <w:r>
+              <w:rPr>
+                <w:rFonts w:ascii="Arial" w:hAnsi="Arial" w:cs="Arial"/>
+                <w:sz w:val="24"/>
+                <w:szCs w:val="24"/>
+              </w:rPr>
+              <w:t>QUESTIONAIRE BOX Module</w:t>
+            </w:r>
+          </w:p>
+        </w:tc>
+        <w:tc>
+          <w:tcPr>
+            <w:tcW w:w="5041" w:type="dxa"/>
+            <w:shd w:val="clear" w:color="auto" w:fill="auto"/>
+          </w:tcPr>
+          <w:p>
+            <w:pPr>
+              <w:rPr>
+                <w:rFonts w:ascii="Arial" w:hAnsi="Arial" w:cs="Arial"/>
+                <w:sz w:val="24"/>
+                <w:szCs w:val="24"/>
+              </w:rPr>
+            </w:pPr>
+            <w:r>
+              <w:rPr>
+                <w:rFonts w:ascii="Arial" w:hAnsi="Arial" w:cs="Arial"/>
+                <w:sz w:val="24"/>
+                <w:szCs w:val="24"/>
+              </w:rPr>
+              <w:t>It enables the user to see the given question</w:t>
+            </w:r>
+          </w:p>
+        </w:tc>
+      </w:tr>
+      <w:tr>
+        <w:tc>
+          <w:tcPr>
+            <w:tcW w:w="4985" w:type="dxa"/>
+            <w:shd w:val="clear" w:color="auto" w:fill="auto"/>
+          </w:tcPr>
+          <w:p>
+            <w:pPr>
+              <w:rPr>
+                <w:rFonts w:ascii="Arial" w:hAnsi="Arial" w:cs="Arial"/>
+                <w:sz w:val="24"/>
+                <w:szCs w:val="24"/>
+              </w:rPr>
+            </w:pPr>
+            <w:r>
+              <w:rPr>
+                <w:rFonts w:ascii="Arial" w:hAnsi="Arial" w:cs="Arial"/>
+                <w:sz w:val="24"/>
+                <w:szCs w:val="24"/>
+              </w:rPr>
+              <w:t>CHOICE Module</w:t>
+            </w:r>
+          </w:p>
+        </w:tc>
+        <w:tc>
+          <w:tcPr>
+            <w:tcW w:w="5041" w:type="dxa"/>
+            <w:shd w:val="clear" w:color="auto" w:fill="auto"/>
+          </w:tcPr>
+          <w:p>
+            <w:pPr>
+              <w:rPr>
+                <w:rFonts w:ascii="Arial" w:hAnsi="Arial" w:cs="Arial"/>
+                <w:sz w:val="24"/>
+                <w:szCs w:val="24"/>
+              </w:rPr>
+            </w:pPr>
+            <w:r>
+              <w:rPr>
+                <w:rFonts w:ascii="Arial" w:hAnsi="Arial" w:cs="Arial"/>
+                <w:sz w:val="24"/>
+                <w:szCs w:val="24"/>
+              </w:rPr>
+              <w:t>It enables the user to tap and select the answer of his/her choice</w:t>
+            </w:r>
+          </w:p>
+        </w:tc>
+      </w:tr>
+      <w:tr>
+        <w:tc>
+          <w:tcPr>
+            <w:tcW w:w="4985" w:type="dxa"/>
+            <w:shd w:val="clear" w:color="auto" w:fill="auto"/>
+          </w:tcPr>
+          <w:p>
+            <w:pPr>
+              <w:rPr>
+                <w:rFonts w:ascii="Arial" w:hAnsi="Arial" w:cs="Arial"/>
+                <w:sz w:val="24"/>
+                <w:szCs w:val="24"/>
+              </w:rPr>
+            </w:pPr>
+            <w:r>
+              <w:rPr>
+                <w:rFonts w:ascii="Arial" w:hAnsi="Arial" w:cs="Arial"/>
+                <w:sz w:val="24"/>
+                <w:szCs w:val="24"/>
+              </w:rPr>
+              <w:t>HEALTH/HP Module</w:t>
+            </w:r>
+          </w:p>
+        </w:tc>
+        <w:tc>
+          <w:tcPr>
+            <w:tcW w:w="5041" w:type="dxa"/>
+            <w:shd w:val="clear" w:color="auto" w:fill="auto"/>
+          </w:tcPr>
+          <w:p>
+            <w:pPr>
+              <w:rPr>
+                <w:rFonts w:ascii="Arial" w:hAnsi="Arial" w:cs="Arial"/>
+                <w:sz w:val="24"/>
+                <w:szCs w:val="24"/>
+              </w:rPr>
+            </w:pPr>
+            <w:r>
+              <w:rPr>
+                <w:rFonts w:ascii="Arial" w:hAnsi="Arial" w:cs="Arial"/>
+                <w:sz w:val="24"/>
+                <w:szCs w:val="24"/>
+              </w:rPr>
+              <w:t xml:space="preserve">It enables the user to see the remaining </w:t>
+            </w:r>
+            <w:r>
+              <w:rPr>
+                <w:rFonts w:ascii="Arial" w:hAnsi="Arial" w:cs="Arial"/>
+                <w:sz w:val="24"/>
+                <w:szCs w:val="24"/>
+              </w:rPr>
+              <w:lastRenderedPageBreak/>
+              <w:t>health of his/her character</w:t>
             </w:r>
           </w:p>
         </w:tc>
@@ -1918,410 +2166,7 @@
                 <w:sz w:val="24"/>
                 <w:szCs w:val="24"/>
               </w:rPr>
-              <w:t>Battle Screen</w:t>
-            </w:r>
-          </w:p>
-        </w:tc>
-        <w:tc>
-          <w:tcPr>
-            <w:tcW w:w="5041" w:type="dxa"/>
-            <w:shd w:val="clear" w:color="auto" w:fill="D6E3BC" w:themeFill="accent3" w:themeFillTint="66"/>
-          </w:tcPr>
-          <w:p>
-            <w:pPr>
-              <w:rPr>
-                <w:rFonts w:ascii="Arial" w:hAnsi="Arial" w:cs="Arial"/>
-                <w:sz w:val="24"/>
-                <w:szCs w:val="24"/>
-              </w:rPr>
-            </w:pPr>
-          </w:p>
-        </w:tc>
-      </w:tr>
-      <w:tr>
-        <w:tc>
-          <w:tcPr>
-            <w:tcW w:w="4985" w:type="dxa"/>
-            <w:shd w:val="clear" w:color="auto" w:fill="auto"/>
-          </w:tcPr>
-          <w:p>
-            <w:pPr>
-              <w:rPr>
-                <w:rFonts w:ascii="Arial" w:hAnsi="Arial" w:cs="Arial"/>
-                <w:b/>
-                <w:sz w:val="24"/>
-                <w:szCs w:val="24"/>
-              </w:rPr>
-            </w:pPr>
-            <w:r>
-              <w:rPr>
-                <w:rFonts w:ascii="Arial" w:hAnsi="Arial" w:cs="Arial"/>
-                <w:sz w:val="24"/>
-                <w:szCs w:val="24"/>
-              </w:rPr>
-              <w:t>PAUSE Module</w:t>
-            </w:r>
-          </w:p>
-        </w:tc>
-        <w:tc>
-          <w:tcPr>
-            <w:tcW w:w="5041" w:type="dxa"/>
-            <w:shd w:val="clear" w:color="auto" w:fill="auto"/>
-          </w:tcPr>
-          <w:p>
-            <w:pPr>
-              <w:rPr>
-                <w:rFonts w:ascii="Arial" w:hAnsi="Arial" w:cs="Arial"/>
-                <w:sz w:val="24"/>
-                <w:szCs w:val="24"/>
-              </w:rPr>
-            </w:pPr>
-            <w:r>
-              <w:rPr>
-                <w:rFonts w:ascii="Arial" w:hAnsi="Arial" w:cs="Arial"/>
-                <w:sz w:val="24"/>
-                <w:szCs w:val="24"/>
-              </w:rPr>
-              <w:t>It enable</w:t>
-            </w:r>
-            <w:r>
-              <w:rPr>
-                <w:rFonts w:ascii="Arial" w:hAnsi="Arial" w:cs="Arial"/>
-                <w:sz w:val="24"/>
-                <w:szCs w:val="24"/>
-              </w:rPr>
-              <w:t>s</w:t>
-            </w:r>
-            <w:r>
-              <w:rPr>
-                <w:rFonts w:ascii="Arial" w:hAnsi="Arial" w:cs="Arial"/>
-                <w:sz w:val="24"/>
-                <w:szCs w:val="24"/>
-              </w:rPr>
-              <w:t xml:space="preserve"> the user to </w:t>
-            </w:r>
-            <w:r>
-              <w:rPr>
-                <w:rFonts w:ascii="Arial" w:hAnsi="Arial" w:cs="Arial"/>
-                <w:sz w:val="24"/>
-                <w:szCs w:val="24"/>
-              </w:rPr>
-              <w:t xml:space="preserve">pause the game </w:t>
-            </w:r>
-          </w:p>
-        </w:tc>
-      </w:tr>
-      <w:tr>
-        <w:tc>
-          <w:tcPr>
-            <w:tcW w:w="4985" w:type="dxa"/>
-            <w:shd w:val="clear" w:color="auto" w:fill="auto"/>
-          </w:tcPr>
-          <w:p>
-            <w:pPr>
-              <w:rPr>
-                <w:rFonts w:ascii="Arial" w:hAnsi="Arial" w:cs="Arial"/>
-                <w:sz w:val="24"/>
-                <w:szCs w:val="24"/>
-              </w:rPr>
-            </w:pPr>
-            <w:r>
-              <w:rPr>
-                <w:rFonts w:ascii="Arial" w:hAnsi="Arial" w:cs="Arial"/>
-                <w:sz w:val="24"/>
-                <w:szCs w:val="24"/>
-              </w:rPr>
-              <w:t>ATTACK Module</w:t>
-            </w:r>
-          </w:p>
-        </w:tc>
-        <w:tc>
-          <w:tcPr>
-            <w:tcW w:w="5041" w:type="dxa"/>
-            <w:shd w:val="clear" w:color="auto" w:fill="auto"/>
-          </w:tcPr>
-          <w:p>
-            <w:pPr>
-              <w:rPr>
-                <w:rFonts w:ascii="Arial" w:hAnsi="Arial" w:cs="Arial"/>
-                <w:sz w:val="24"/>
-                <w:szCs w:val="24"/>
-              </w:rPr>
-            </w:pPr>
-            <w:r>
-              <w:rPr>
-                <w:rFonts w:ascii="Arial" w:hAnsi="Arial" w:cs="Arial"/>
-                <w:sz w:val="24"/>
-                <w:szCs w:val="24"/>
-              </w:rPr>
-              <w:t>It enable</w:t>
-            </w:r>
-            <w:r>
-              <w:rPr>
-                <w:rFonts w:ascii="Arial" w:hAnsi="Arial" w:cs="Arial"/>
-                <w:sz w:val="24"/>
-                <w:szCs w:val="24"/>
-              </w:rPr>
-              <w:t>s</w:t>
-            </w:r>
-            <w:r>
-              <w:rPr>
-                <w:rFonts w:ascii="Arial" w:hAnsi="Arial" w:cs="Arial"/>
-                <w:sz w:val="24"/>
-                <w:szCs w:val="24"/>
-              </w:rPr>
-              <w:t xml:space="preserve"> the </w:t>
-            </w:r>
-            <w:r>
-              <w:rPr>
-                <w:rFonts w:ascii="Arial" w:hAnsi="Arial" w:cs="Arial"/>
-                <w:sz w:val="24"/>
-                <w:szCs w:val="24"/>
-              </w:rPr>
-              <w:t>user to damage the enemy</w:t>
-            </w:r>
-          </w:p>
-        </w:tc>
-      </w:tr>
-      <w:tr>
-        <w:tc>
-          <w:tcPr>
-            <w:tcW w:w="4985" w:type="dxa"/>
-            <w:shd w:val="clear" w:color="auto" w:fill="auto"/>
-          </w:tcPr>
-          <w:p>
-            <w:pPr>
-              <w:rPr>
-                <w:rFonts w:ascii="Arial" w:hAnsi="Arial" w:cs="Arial"/>
-                <w:sz w:val="24"/>
-                <w:szCs w:val="24"/>
-              </w:rPr>
-            </w:pPr>
-            <w:r>
-              <w:rPr>
-                <w:rFonts w:ascii="Arial" w:hAnsi="Arial" w:cs="Arial"/>
-                <w:sz w:val="24"/>
-                <w:szCs w:val="24"/>
-              </w:rPr>
-              <w:t>HEAL Module</w:t>
-            </w:r>
-          </w:p>
-        </w:tc>
-        <w:tc>
-          <w:tcPr>
-            <w:tcW w:w="5041" w:type="dxa"/>
-            <w:shd w:val="clear" w:color="auto" w:fill="auto"/>
-          </w:tcPr>
-          <w:p>
-            <w:pPr>
-              <w:rPr>
-                <w:rFonts w:ascii="Arial" w:hAnsi="Arial" w:cs="Arial"/>
-                <w:sz w:val="24"/>
-                <w:szCs w:val="24"/>
-              </w:rPr>
-            </w:pPr>
-            <w:r>
-              <w:rPr>
-                <w:rFonts w:ascii="Arial" w:hAnsi="Arial" w:cs="Arial"/>
-                <w:sz w:val="24"/>
-                <w:szCs w:val="24"/>
-              </w:rPr>
-              <w:t>It enable</w:t>
-            </w:r>
-            <w:r>
-              <w:rPr>
-                <w:rFonts w:ascii="Arial" w:hAnsi="Arial" w:cs="Arial"/>
-                <w:sz w:val="24"/>
-                <w:szCs w:val="24"/>
-              </w:rPr>
-              <w:t>s</w:t>
-            </w:r>
-            <w:r>
-              <w:rPr>
-                <w:rFonts w:ascii="Arial" w:hAnsi="Arial" w:cs="Arial"/>
-                <w:sz w:val="24"/>
-                <w:szCs w:val="24"/>
-              </w:rPr>
-              <w:t xml:space="preserve"> the </w:t>
-            </w:r>
-            <w:r>
-              <w:rPr>
-                <w:rFonts w:ascii="Arial" w:hAnsi="Arial" w:cs="Arial"/>
-                <w:sz w:val="24"/>
-                <w:szCs w:val="24"/>
-              </w:rPr>
-              <w:t>user to heal the his/her character</w:t>
-            </w:r>
-          </w:p>
-        </w:tc>
-      </w:tr>
-      <w:tr>
-        <w:tc>
-          <w:tcPr>
-            <w:tcW w:w="4985" w:type="dxa"/>
-            <w:shd w:val="clear" w:color="auto" w:fill="auto"/>
-          </w:tcPr>
-          <w:p>
-            <w:pPr>
-              <w:rPr>
-                <w:rFonts w:ascii="Arial" w:hAnsi="Arial" w:cs="Arial"/>
-                <w:sz w:val="24"/>
-                <w:szCs w:val="24"/>
-              </w:rPr>
-            </w:pPr>
-            <w:r>
-              <w:rPr>
-                <w:rFonts w:ascii="Arial" w:hAnsi="Arial" w:cs="Arial"/>
-                <w:sz w:val="24"/>
-                <w:szCs w:val="24"/>
-              </w:rPr>
               <w:lastRenderedPageBreak/>
-              <w:t>QUESTIONAIRE BOX Module</w:t>
-            </w:r>
-          </w:p>
-        </w:tc>
-        <w:tc>
-          <w:tcPr>
-            <w:tcW w:w="5041" w:type="dxa"/>
-            <w:shd w:val="clear" w:color="auto" w:fill="auto"/>
-          </w:tcPr>
-          <w:p>
-            <w:pPr>
-              <w:rPr>
-                <w:rFonts w:ascii="Arial" w:hAnsi="Arial" w:cs="Arial"/>
-                <w:sz w:val="24"/>
-                <w:szCs w:val="24"/>
-              </w:rPr>
-            </w:pPr>
-            <w:r>
-              <w:rPr>
-                <w:rFonts w:ascii="Arial" w:hAnsi="Arial" w:cs="Arial"/>
-                <w:sz w:val="24"/>
-                <w:szCs w:val="24"/>
-              </w:rPr>
-              <w:t>It enables the user to see the given question</w:t>
-            </w:r>
-          </w:p>
-        </w:tc>
-      </w:tr>
-      <w:tr>
-        <w:tc>
-          <w:tcPr>
-            <w:tcW w:w="4985" w:type="dxa"/>
-            <w:shd w:val="clear" w:color="auto" w:fill="auto"/>
-          </w:tcPr>
-          <w:p>
-            <w:pPr>
-              <w:rPr>
-                <w:rFonts w:ascii="Arial" w:hAnsi="Arial" w:cs="Arial"/>
-                <w:sz w:val="24"/>
-                <w:szCs w:val="24"/>
-              </w:rPr>
-            </w:pPr>
-            <w:r>
-              <w:rPr>
-                <w:rFonts w:ascii="Arial" w:hAnsi="Arial" w:cs="Arial"/>
-                <w:sz w:val="24"/>
-                <w:szCs w:val="24"/>
-              </w:rPr>
-              <w:t>CHOICE Module</w:t>
-            </w:r>
-          </w:p>
-        </w:tc>
-        <w:tc>
-          <w:tcPr>
-            <w:tcW w:w="5041" w:type="dxa"/>
-            <w:shd w:val="clear" w:color="auto" w:fill="auto"/>
-          </w:tcPr>
-          <w:p>
-            <w:pPr>
-              <w:rPr>
-                <w:rFonts w:ascii="Arial" w:hAnsi="Arial" w:cs="Arial"/>
-                <w:sz w:val="24"/>
-                <w:szCs w:val="24"/>
-              </w:rPr>
-            </w:pPr>
-            <w:r>
-              <w:rPr>
-                <w:rFonts w:ascii="Arial" w:hAnsi="Arial" w:cs="Arial"/>
-                <w:sz w:val="24"/>
-                <w:szCs w:val="24"/>
-              </w:rPr>
-              <w:t>It enables the user to tap and select the answer of his/her choice</w:t>
-            </w:r>
-          </w:p>
-        </w:tc>
-      </w:tr>
-      <w:tr>
-        <w:tc>
-          <w:tcPr>
-            <w:tcW w:w="4985" w:type="dxa"/>
-            <w:shd w:val="clear" w:color="auto" w:fill="auto"/>
-          </w:tcPr>
-          <w:p>
-            <w:pPr>
-              <w:rPr>
-                <w:rFonts w:ascii="Arial" w:hAnsi="Arial" w:cs="Arial"/>
-                <w:sz w:val="24"/>
-                <w:szCs w:val="24"/>
-              </w:rPr>
-            </w:pPr>
-            <w:r>
-              <w:rPr>
-                <w:rFonts w:ascii="Arial" w:hAnsi="Arial" w:cs="Arial"/>
-                <w:sz w:val="24"/>
-                <w:szCs w:val="24"/>
-              </w:rPr>
-              <w:t>HEALTH/HP Module</w:t>
-            </w:r>
-          </w:p>
-        </w:tc>
-        <w:tc>
-          <w:tcPr>
-            <w:tcW w:w="5041" w:type="dxa"/>
-            <w:shd w:val="clear" w:color="auto" w:fill="auto"/>
-          </w:tcPr>
-          <w:p>
-            <w:pPr>
-              <w:rPr>
-                <w:rFonts w:ascii="Arial" w:hAnsi="Arial" w:cs="Arial"/>
-                <w:sz w:val="24"/>
-                <w:szCs w:val="24"/>
-              </w:rPr>
-            </w:pPr>
-            <w:r>
-              <w:rPr>
-                <w:rFonts w:ascii="Arial" w:hAnsi="Arial" w:cs="Arial"/>
-                <w:sz w:val="24"/>
-                <w:szCs w:val="24"/>
-              </w:rPr>
-              <w:t>It enables the user to see the remaining health of his/her character</w:t>
-            </w:r>
-          </w:p>
-        </w:tc>
-      </w:tr>
-      <w:tr>
-        <w:tc>
-          <w:tcPr>
-            <w:tcW w:w="4985" w:type="dxa"/>
-            <w:shd w:val="clear" w:color="auto" w:fill="D6E3BC" w:themeFill="accent3" w:themeFillTint="66"/>
-          </w:tcPr>
-          <w:p>
-            <w:pPr>
-              <w:rPr>
-                <w:rFonts w:ascii="Arial" w:hAnsi="Arial" w:cs="Arial"/>
-                <w:b/>
-                <w:sz w:val="24"/>
-                <w:szCs w:val="24"/>
-              </w:rPr>
-            </w:pPr>
-            <w:r>
-              <w:rPr>
-                <w:rFonts w:ascii="Arial" w:hAnsi="Arial" w:cs="Arial"/>
-                <w:b/>
-                <w:sz w:val="24"/>
-                <w:szCs w:val="24"/>
-              </w:rPr>
               <w:t>Pause Menu</w:t>
             </w:r>
           </w:p>
@@ -4388,6 +4233,7 @@
                 <w:szCs w:val="24"/>
               </w:rPr>
             </w:pPr>
+            <w:bookmarkStart w:id="4" w:name="_Hlk528706903"/>
             <w:r>
               <w:rPr>
                 <w:rFonts w:ascii="Arial" w:hAnsi="Arial" w:cs="Arial"/>
@@ -4404,6 +4250,7 @@
               </w:rPr>
               <w:t>.</w:t>
             </w:r>
+            <w:bookmarkEnd w:id="4"/>
           </w:p>
         </w:tc>
       </w:tr>
@@ -4444,6 +4291,7 @@
                 <w:szCs w:val="24"/>
               </w:rPr>
             </w:pPr>
+            <w:bookmarkStart w:id="5" w:name="_Hlk528706922"/>
             <w:r>
               <w:rPr>
                 <w:rFonts w:ascii="Arial" w:hAnsi="Arial" w:cs="Arial"/>
@@ -4452,6 +4300,7 @@
               </w:rPr>
               <w:t>It enables the user to proceed and confirm the name being inputted</w:t>
             </w:r>
+            <w:bookmarkEnd w:id="5"/>
           </w:p>
         </w:tc>
       </w:tr>
@@ -5440,7 +5289,7 @@
 </file>
 
 <file path=customXml/itemProps1.xml><?xml version="1.0" encoding="utf-8"?>
-<ds:datastoreItem xmlns:ds="http://schemas.openxmlformats.org/officeDocument/2006/customXml" ds:itemID="{38D08752-2795-4B17-A546-6FA45E87792E}">
+<ds:datastoreItem xmlns:ds="http://schemas.openxmlformats.org/officeDocument/2006/customXml" ds:itemID="{BA2EC7F4-F58B-4473-9A78-74F9B69D0E09}">
   <ds:schemaRefs>
     <ds:schemaRef ds:uri="http://schemas.openxmlformats.org/officeDocument/2006/bibliography"/>
   </ds:schemaRefs>

</xml_diff>

<commit_message>
Functional Req (Added More)
</commit_message>
<xml_diff>
--- a/Functional_Requirements.docx
+++ b/Functional_Requirements.docx
@@ -1139,7 +1139,6 @@
                 <w:szCs w:val="24"/>
               </w:rPr>
             </w:pPr>
-            <w:bookmarkStart w:id="3" w:name="_GoBack" w:colFirst="1" w:colLast="1"/>
             <w:r>
               <w:rPr>
                 <w:rFonts w:ascii="Arial" w:hAnsi="Arial" w:cs="Arial"/>
@@ -1198,7 +1197,6 @@
           </w:p>
         </w:tc>
       </w:tr>
-      <w:bookmarkEnd w:id="3"/>
       <w:tr>
         <w:tc>
           <w:tcPr>
@@ -1504,6 +1502,218 @@
                 <w:sz w:val="24"/>
                 <w:szCs w:val="24"/>
               </w:rPr>
+              <w:t>QR Code Scan</w:t>
+            </w:r>
+          </w:p>
+        </w:tc>
+        <w:tc>
+          <w:tcPr>
+            <w:tcW w:w="5041" w:type="dxa"/>
+            <w:shd w:val="clear" w:color="auto" w:fill="D6E3BC" w:themeFill="accent3" w:themeFillTint="66"/>
+          </w:tcPr>
+          <w:p>
+            <w:pPr>
+              <w:rPr>
+                <w:rFonts w:ascii="Arial" w:hAnsi="Arial" w:cs="Arial"/>
+                <w:sz w:val="24"/>
+                <w:szCs w:val="24"/>
+              </w:rPr>
+            </w:pPr>
+          </w:p>
+        </w:tc>
+      </w:tr>
+      <w:tr>
+        <w:tc>
+          <w:tcPr>
+            <w:tcW w:w="4985" w:type="dxa"/>
+            <w:shd w:val="clear" w:color="auto" w:fill="auto"/>
+          </w:tcPr>
+          <w:p>
+            <w:pPr>
+              <w:rPr>
+                <w:rFonts w:ascii="Arial" w:hAnsi="Arial" w:cs="Arial"/>
+                <w:sz w:val="24"/>
+                <w:szCs w:val="24"/>
+              </w:rPr>
+            </w:pPr>
+            <w:r>
+              <w:rPr>
+                <w:rFonts w:ascii="Arial" w:hAnsi="Arial" w:cs="Arial"/>
+                <w:sz w:val="24"/>
+                <w:szCs w:val="24"/>
+              </w:rPr>
+              <w:t>CAMERA Module</w:t>
+            </w:r>
+          </w:p>
+        </w:tc>
+        <w:tc>
+          <w:tcPr>
+            <w:tcW w:w="5041" w:type="dxa"/>
+            <w:shd w:val="clear" w:color="auto" w:fill="auto"/>
+          </w:tcPr>
+          <w:p>
+            <w:pPr>
+              <w:rPr>
+                <w:rFonts w:ascii="Arial" w:hAnsi="Arial" w:cs="Arial"/>
+                <w:sz w:val="24"/>
+                <w:szCs w:val="24"/>
+              </w:rPr>
+            </w:pPr>
+            <w:r>
+              <w:rPr>
+                <w:rFonts w:ascii="Arial" w:hAnsi="Arial" w:cs="Arial"/>
+                <w:sz w:val="24"/>
+                <w:szCs w:val="24"/>
+              </w:rPr>
+              <w:t>It enables the user</w:t>
+            </w:r>
+            <w:r>
+              <w:rPr>
+                <w:rFonts w:ascii="Arial" w:hAnsi="Arial" w:cs="Arial"/>
+                <w:sz w:val="24"/>
+                <w:szCs w:val="24"/>
+              </w:rPr>
+              <w:t xml:space="preserve"> to scan the respective QR Code.</w:t>
+            </w:r>
+          </w:p>
+        </w:tc>
+      </w:tr>
+      <w:tr>
+        <w:tc>
+          <w:tcPr>
+            <w:tcW w:w="4985" w:type="dxa"/>
+            <w:shd w:val="clear" w:color="auto" w:fill="auto"/>
+          </w:tcPr>
+          <w:p>
+            <w:pPr>
+              <w:rPr>
+                <w:rFonts w:ascii="Arial" w:hAnsi="Arial" w:cs="Arial"/>
+                <w:sz w:val="24"/>
+                <w:szCs w:val="24"/>
+              </w:rPr>
+            </w:pPr>
+            <w:r>
+              <w:rPr>
+                <w:rFonts w:ascii="Arial" w:hAnsi="Arial" w:cs="Arial"/>
+                <w:sz w:val="24"/>
+                <w:szCs w:val="24"/>
+              </w:rPr>
+              <w:t>BACK Module</w:t>
+            </w:r>
+          </w:p>
+        </w:tc>
+        <w:tc>
+          <w:tcPr>
+            <w:tcW w:w="5041" w:type="dxa"/>
+            <w:shd w:val="clear" w:color="auto" w:fill="auto"/>
+          </w:tcPr>
+          <w:p>
+            <w:pPr>
+              <w:rPr>
+                <w:rFonts w:ascii="Arial" w:hAnsi="Arial" w:cs="Arial"/>
+                <w:sz w:val="24"/>
+                <w:szCs w:val="24"/>
+              </w:rPr>
+            </w:pPr>
+            <w:r>
+              <w:rPr>
+                <w:rFonts w:ascii="Arial" w:hAnsi="Arial" w:cs="Arial"/>
+                <w:sz w:val="24"/>
+                <w:szCs w:val="24"/>
+              </w:rPr>
+              <w:t>It enables the user</w:t>
+            </w:r>
+            <w:r>
+              <w:rPr>
+                <w:rFonts w:ascii="Arial" w:hAnsi="Arial" w:cs="Arial"/>
+                <w:sz w:val="24"/>
+                <w:szCs w:val="24"/>
+              </w:rPr>
+              <w:t xml:space="preserve"> to traverse back to the previous screen</w:t>
+            </w:r>
+          </w:p>
+        </w:tc>
+      </w:tr>
+      <w:tr>
+        <w:tc>
+          <w:tcPr>
+            <w:tcW w:w="4985" w:type="dxa"/>
+            <w:shd w:val="clear" w:color="auto" w:fill="auto"/>
+          </w:tcPr>
+          <w:p>
+            <w:pPr>
+              <w:rPr>
+                <w:rFonts w:ascii="Arial" w:hAnsi="Arial" w:cs="Arial"/>
+                <w:sz w:val="24"/>
+                <w:szCs w:val="24"/>
+              </w:rPr>
+            </w:pPr>
+            <w:r>
+              <w:rPr>
+                <w:rFonts w:ascii="Arial" w:hAnsi="Arial" w:cs="Arial"/>
+                <w:sz w:val="24"/>
+                <w:szCs w:val="24"/>
+              </w:rPr>
+              <w:t>PROCEED TO CHAPTER Module</w:t>
+            </w:r>
+          </w:p>
+        </w:tc>
+        <w:tc>
+          <w:tcPr>
+            <w:tcW w:w="5041" w:type="dxa"/>
+            <w:shd w:val="clear" w:color="auto" w:fill="auto"/>
+          </w:tcPr>
+          <w:p>
+            <w:pPr>
+              <w:rPr>
+                <w:rFonts w:ascii="Arial" w:hAnsi="Arial" w:cs="Arial"/>
+                <w:sz w:val="24"/>
+                <w:szCs w:val="24"/>
+              </w:rPr>
+            </w:pPr>
+            <w:r>
+              <w:rPr>
+                <w:rFonts w:ascii="Arial" w:hAnsi="Arial" w:cs="Arial"/>
+                <w:sz w:val="24"/>
+                <w:szCs w:val="24"/>
+              </w:rPr>
+              <w:t>It enables the user</w:t>
+            </w:r>
+            <w:r>
+              <w:rPr>
+                <w:rFonts w:ascii="Arial" w:hAnsi="Arial" w:cs="Arial"/>
+                <w:sz w:val="24"/>
+                <w:szCs w:val="24"/>
+              </w:rPr>
+              <w:t xml:space="preserve"> to proceed to the chapter after scanning the QR Code successfully.</w:t>
+            </w:r>
+            <w:bookmarkStart w:id="3" w:name="_GoBack"/>
+            <w:bookmarkEnd w:id="3"/>
+          </w:p>
+        </w:tc>
+      </w:tr>
+      <w:tr>
+        <w:tc>
+          <w:tcPr>
+            <w:tcW w:w="4985" w:type="dxa"/>
+            <w:shd w:val="clear" w:color="auto" w:fill="D6E3BC" w:themeFill="accent3" w:themeFillTint="66"/>
+          </w:tcPr>
+          <w:p>
+            <w:pPr>
+              <w:rPr>
+                <w:rFonts w:ascii="Arial" w:hAnsi="Arial" w:cs="Arial"/>
+                <w:b/>
+                <w:sz w:val="24"/>
+                <w:szCs w:val="24"/>
+              </w:rPr>
+            </w:pPr>
+            <w:r>
+              <w:rPr>
+                <w:rFonts w:ascii="Arial" w:hAnsi="Arial" w:cs="Arial"/>
+                <w:b/>
+                <w:sz w:val="24"/>
+                <w:szCs w:val="24"/>
+              </w:rPr>
               <w:t>Dialogue Screen</w:t>
             </w:r>
           </w:p>
@@ -1851,6 +2061,7 @@
                 <w:sz w:val="24"/>
                 <w:szCs w:val="24"/>
               </w:rPr>
+              <w:lastRenderedPageBreak/>
               <w:t>ATTACK Module</w:t>
             </w:r>
           </w:p>
@@ -2130,16 +2341,7 @@
                 <w:sz w:val="24"/>
                 <w:szCs w:val="24"/>
               </w:rPr>
-              <w:t xml:space="preserve">It enables the user to see the remaining </w:t>
-            </w:r>
-            <w:r>
-              <w:rPr>
-                <w:rFonts w:ascii="Arial" w:hAnsi="Arial" w:cs="Arial"/>
-                <w:sz w:val="24"/>
-                <w:szCs w:val="24"/>
-              </w:rPr>
-              <w:lastRenderedPageBreak/>
-              <w:t>health of his/her character</w:t>
+              <w:t>It enables the user to see the remaining health of his/her character</w:t>
             </w:r>
           </w:p>
         </w:tc>
@@ -2166,7 +2368,6 @@
                 <w:sz w:val="24"/>
                 <w:szCs w:val="24"/>
               </w:rPr>
-              <w:lastRenderedPageBreak/>
               <w:t>Pause Menu</w:t>
             </w:r>
           </w:p>
@@ -5289,7 +5490,7 @@
 </file>
 
 <file path=customXml/itemProps1.xml><?xml version="1.0" encoding="utf-8"?>
-<ds:datastoreItem xmlns:ds="http://schemas.openxmlformats.org/officeDocument/2006/customXml" ds:itemID="{BA2EC7F4-F58B-4473-9A78-74F9B69D0E09}">
+<ds:datastoreItem xmlns:ds="http://schemas.openxmlformats.org/officeDocument/2006/customXml" ds:itemID="{27FE5729-1694-4BAB-93D4-46734E16ED93}">
   <ds:schemaRefs>
     <ds:schemaRef ds:uri="http://schemas.openxmlformats.org/officeDocument/2006/bibliography"/>
   </ds:schemaRefs>

</xml_diff>